<commit_message>
Actulizacion fd01 y Implementacion de Diccionario de Datos
</commit_message>
<xml_diff>
--- a/FD01-EPIS-Informe de Factibilidad.docx
+++ b/FD01-EPIS-Informe de Factibilidad.docx
@@ -473,18 +473,7 @@
           <w:szCs w:val="28"/>
           <w:lang w:eastAsia="es-PE"/>
         </w:rPr>
-        <w:t>Hernández</w:t>
-      </w:r>
-      <w:r>
-        <w:rPr>
-          <w:rFonts w:ascii="Arial" w:eastAsia="Times New Roman" w:hAnsi="Arial" w:cs="Arial"/>
-          <w:b/>
-          <w:i/>
-          <w:sz w:val="28"/>
-          <w:szCs w:val="28"/>
-          <w:lang w:eastAsia="es-PE"/>
-        </w:rPr>
-        <w:t xml:space="preserve"> Cruz, Angel Gadiel </w:t>
+        <w:t xml:space="preserve">Hernández Cruz, Angel Gadiel </w:t>
       </w:r>
       <w:r>
         <w:rPr>
@@ -4179,6 +4168,7 @@
         <w:pStyle w:val="Prrafodelista"/>
         <w:ind w:left="360"/>
         <w:jc w:val="both"/>
+        <w:outlineLvl w:val="1"/>
         <w:rPr>
           <w:rFonts w:ascii="Arial" w:hAnsi="Arial" w:cs="Arial"/>
           <w:sz w:val="24"/>
@@ -4191,19 +4181,20 @@
         <w:pStyle w:val="Prrafodelista"/>
         <w:ind w:left="360"/>
         <w:jc w:val="both"/>
-        <w:rPr>
-          <w:rFonts w:ascii="Arial" w:hAnsi="Arial" w:cs="Arial"/>
-          <w:sz w:val="24"/>
-          <w:szCs w:val="24"/>
-        </w:rPr>
-      </w:pPr>
-      <w:r>
-        <w:rPr>
-          <w:rFonts w:ascii="Arial" w:hAnsi="Arial" w:cs="Arial"/>
-          <w:sz w:val="24"/>
-          <w:szCs w:val="24"/>
-        </w:rPr>
-        <w:t>El proyecto es técnicamente viable debido a que:</w:t>
+        <w:outlineLvl w:val="1"/>
+        <w:rPr>
+          <w:rFonts w:ascii="Arial" w:hAnsi="Arial" w:cs="Arial"/>
+          <w:sz w:val="24"/>
+          <w:szCs w:val="24"/>
+        </w:rPr>
+      </w:pPr>
+      <w:r>
+        <w:rPr>
+          <w:rFonts w:ascii="Arial" w:hAnsi="Arial" w:cs="Arial"/>
+          <w:sz w:val="24"/>
+          <w:szCs w:val="24"/>
+        </w:rPr>
+        <w:t>El proyecto es técnicamente viable debido a:</w:t>
       </w:r>
     </w:p>
     <w:p>
@@ -4211,22 +4202,23 @@
         <w:pStyle w:val="Prrafodelista"/>
         <w:numPr>
           <w:ilvl w:val="0"/>
-          <w:numId w:val="5"/>
+          <w:numId w:val="19"/>
         </w:numPr>
         <w:jc w:val="both"/>
-        <w:rPr>
-          <w:rFonts w:ascii="Arial" w:hAnsi="Arial" w:cs="Arial"/>
-          <w:sz w:val="24"/>
-          <w:szCs w:val="24"/>
-        </w:rPr>
-      </w:pPr>
-      <w:r>
-        <w:rPr>
-          <w:rFonts w:ascii="Arial" w:hAnsi="Arial" w:cs="Arial"/>
-          <w:sz w:val="24"/>
-          <w:szCs w:val="24"/>
-        </w:rPr>
-        <w:t>Hardware disponible: La UPT cuenta con equipos informáticos (computadoras, servidores y dispositivos de red) suficientes para el desarrollo del proyecto.</w:t>
+        <w:outlineLvl w:val="1"/>
+        <w:rPr>
+          <w:rFonts w:ascii="Arial" w:hAnsi="Arial" w:cs="Arial"/>
+          <w:sz w:val="24"/>
+          <w:szCs w:val="24"/>
+        </w:rPr>
+      </w:pPr>
+      <w:r>
+        <w:rPr>
+          <w:rFonts w:ascii="Arial" w:hAnsi="Arial" w:cs="Arial"/>
+          <w:sz w:val="24"/>
+          <w:szCs w:val="24"/>
+        </w:rPr>
+        <w:t>Hardware disponible: La UPT cuenta con equipos informáticos suficientes para el desarrollo del proyecto.</w:t>
       </w:r>
     </w:p>
     <w:p>
@@ -4234,22 +4226,47 @@
         <w:pStyle w:val="Prrafodelista"/>
         <w:numPr>
           <w:ilvl w:val="0"/>
-          <w:numId w:val="5"/>
+          <w:numId w:val="19"/>
         </w:numPr>
         <w:jc w:val="both"/>
-        <w:rPr>
-          <w:rFonts w:ascii="Arial" w:hAnsi="Arial" w:cs="Arial"/>
-          <w:sz w:val="24"/>
-          <w:szCs w:val="24"/>
-        </w:rPr>
-      </w:pPr>
-      <w:r>
-        <w:rPr>
-          <w:rFonts w:ascii="Arial" w:hAnsi="Arial" w:cs="Arial"/>
-          <w:sz w:val="24"/>
-          <w:szCs w:val="24"/>
-        </w:rPr>
-        <w:t xml:space="preserve">Software requerido: Se utilizarán herramientas de código abierto y gratuitas para el análisis de datos (Python, Pandas, </w:t>
+        <w:outlineLvl w:val="1"/>
+        <w:rPr>
+          <w:rFonts w:ascii="Arial" w:hAnsi="Arial" w:cs="Arial"/>
+          <w:sz w:val="24"/>
+          <w:szCs w:val="24"/>
+        </w:rPr>
+      </w:pPr>
+      <w:r>
+        <w:rPr>
+          <w:rFonts w:ascii="Arial" w:hAnsi="Arial" w:cs="Arial"/>
+          <w:sz w:val="24"/>
+          <w:szCs w:val="24"/>
+        </w:rPr>
+        <w:t>Software requerido:</w:t>
+      </w:r>
+    </w:p>
+    <w:p>
+      <w:pPr>
+        <w:pStyle w:val="Prrafodelista"/>
+        <w:numPr>
+          <w:ilvl w:val="1"/>
+          <w:numId w:val="19"/>
+        </w:numPr>
+        <w:jc w:val="both"/>
+        <w:outlineLvl w:val="1"/>
+        <w:rPr>
+          <w:rFonts w:ascii="Arial" w:hAnsi="Arial" w:cs="Arial"/>
+          <w:sz w:val="24"/>
+          <w:szCs w:val="24"/>
+        </w:rPr>
+      </w:pPr>
+      <w:r>
+        <w:rPr>
+          <w:rFonts w:ascii="Arial" w:hAnsi="Arial" w:cs="Arial"/>
+          <w:sz w:val="24"/>
+          <w:szCs w:val="24"/>
+        </w:rPr>
+        <w:t xml:space="preserve">Herramientas de código abierto como Python, Pandas y </w:t>
       </w:r>
       <w:proofErr w:type="spellStart"/>
       <w:r>
@@ -4267,8 +4284,24 @@
           <w:sz w:val="24"/>
           <w:szCs w:val="24"/>
         </w:rPr>
-        <w:t xml:space="preserve"> Notebook), gestión de encuestas (Google </w:t>
-      </w:r>
+        <w:t xml:space="preserve"> Notebook.</w:t>
+      </w:r>
+    </w:p>
+    <w:p>
+      <w:pPr>
+        <w:pStyle w:val="Prrafodelista"/>
+        <w:numPr>
+          <w:ilvl w:val="1"/>
+          <w:numId w:val="19"/>
+        </w:numPr>
+        <w:jc w:val="both"/>
+        <w:outlineLvl w:val="1"/>
+        <w:rPr>
+          <w:rFonts w:ascii="Arial" w:hAnsi="Arial" w:cs="Arial"/>
+          <w:sz w:val="24"/>
+          <w:szCs w:val="24"/>
+        </w:rPr>
+      </w:pPr>
       <w:proofErr w:type="spellStart"/>
       <w:r>
         <w:rPr>
@@ -4276,7 +4309,7 @@
           <w:sz w:val="24"/>
           <w:szCs w:val="24"/>
         </w:rPr>
-        <w:t>Forms</w:t>
+        <w:t>Terraform</w:t>
       </w:r>
       <w:proofErr w:type="spellEnd"/>
       <w:r>
@@ -4285,7 +4318,7 @@
           <w:sz w:val="24"/>
           <w:szCs w:val="24"/>
         </w:rPr>
-        <w:t>), y visualización (</w:t>
+        <w:t xml:space="preserve"> para la gestión de infraestructura como código (</w:t>
       </w:r>
       <w:proofErr w:type="spellStart"/>
       <w:r>
@@ -4294,7 +4327,7 @@
           <w:sz w:val="24"/>
           <w:szCs w:val="24"/>
         </w:rPr>
-        <w:t>Power</w:t>
+        <w:t>IaC</w:t>
       </w:r>
       <w:proofErr w:type="spellEnd"/>
       <w:r>
@@ -4303,43 +4336,7 @@
           <w:sz w:val="24"/>
           <w:szCs w:val="24"/>
         </w:rPr>
-        <w:t xml:space="preserve"> BI o </w:t>
-      </w:r>
-      <w:proofErr w:type="spellStart"/>
-      <w:r>
-        <w:rPr>
-          <w:rFonts w:ascii="Arial" w:hAnsi="Arial" w:cs="Arial"/>
-          <w:sz w:val="24"/>
-          <w:szCs w:val="24"/>
-        </w:rPr>
-        <w:t>Tableau</w:t>
-      </w:r>
-      <w:proofErr w:type="spellEnd"/>
-      <w:r>
-        <w:rPr>
-          <w:rFonts w:ascii="Arial" w:hAnsi="Arial" w:cs="Arial"/>
-          <w:sz w:val="24"/>
-          <w:szCs w:val="24"/>
-        </w:rPr>
-        <w:t xml:space="preserve"> </w:t>
-      </w:r>
-      <w:proofErr w:type="spellStart"/>
-      <w:r>
-        <w:rPr>
-          <w:rFonts w:ascii="Arial" w:hAnsi="Arial" w:cs="Arial"/>
-          <w:sz w:val="24"/>
-          <w:szCs w:val="24"/>
-        </w:rPr>
-        <w:t>Public</w:t>
-      </w:r>
-      <w:proofErr w:type="spellEnd"/>
-      <w:r>
-        <w:rPr>
-          <w:rFonts w:ascii="Arial" w:hAnsi="Arial" w:cs="Arial"/>
-          <w:sz w:val="24"/>
-          <w:szCs w:val="24"/>
-        </w:rPr>
-        <w:t>).</w:t>
+        <w:t>), lo que permite automatizar el despliegue de recursos en la nube.</w:t>
       </w:r>
     </w:p>
     <w:p>
@@ -4347,22 +4344,23 @@
         <w:pStyle w:val="Prrafodelista"/>
         <w:numPr>
           <w:ilvl w:val="0"/>
-          <w:numId w:val="5"/>
+          <w:numId w:val="19"/>
         </w:numPr>
         <w:jc w:val="both"/>
-        <w:rPr>
-          <w:rFonts w:ascii="Arial" w:hAnsi="Arial" w:cs="Arial"/>
-          <w:sz w:val="24"/>
-          <w:szCs w:val="24"/>
-        </w:rPr>
-      </w:pPr>
-      <w:r>
-        <w:rPr>
-          <w:rFonts w:ascii="Arial" w:hAnsi="Arial" w:cs="Arial"/>
-          <w:sz w:val="24"/>
-          <w:szCs w:val="24"/>
-        </w:rPr>
-        <w:t>Infraestructura de red: La universidad dispone de conexión a Internet estable y servidores locales para almacenamiento de datos.</w:t>
+        <w:outlineLvl w:val="1"/>
+        <w:rPr>
+          <w:rFonts w:ascii="Arial" w:hAnsi="Arial" w:cs="Arial"/>
+          <w:sz w:val="24"/>
+          <w:szCs w:val="24"/>
+        </w:rPr>
+      </w:pPr>
+      <w:r>
+        <w:rPr>
+          <w:rFonts w:ascii="Arial" w:hAnsi="Arial" w:cs="Arial"/>
+          <w:sz w:val="24"/>
+          <w:szCs w:val="24"/>
+        </w:rPr>
+        <w:t>Infraestructura de red: Conexión a Internet estable y servidores locales para almacenamiento de datos.</w:t>
       </w:r>
     </w:p>
     <w:p>
@@ -4370,23 +4368,41 @@
         <w:pStyle w:val="Prrafodelista"/>
         <w:numPr>
           <w:ilvl w:val="0"/>
-          <w:numId w:val="5"/>
+          <w:numId w:val="19"/>
         </w:numPr>
         <w:jc w:val="both"/>
-        <w:rPr>
-          <w:rFonts w:ascii="Arial" w:hAnsi="Arial" w:cs="Arial"/>
-          <w:i/>
-          <w:sz w:val="24"/>
-          <w:szCs w:val="24"/>
-        </w:rPr>
-      </w:pPr>
-      <w:r>
-        <w:rPr>
-          <w:rFonts w:ascii="Arial" w:hAnsi="Arial" w:cs="Arial"/>
-          <w:sz w:val="24"/>
-          <w:szCs w:val="24"/>
-        </w:rPr>
-        <w:t>Recursos humanos: El equipo cuenta con conocimientos en programación, análisis de datos y gestión de proyectos.</w:t>
+        <w:outlineLvl w:val="1"/>
+        <w:rPr>
+          <w:rFonts w:ascii="Arial" w:hAnsi="Arial" w:cs="Arial"/>
+          <w:sz w:val="24"/>
+          <w:szCs w:val="24"/>
+        </w:rPr>
+      </w:pPr>
+      <w:r>
+        <w:rPr>
+          <w:rFonts w:ascii="Arial" w:hAnsi="Arial" w:cs="Arial"/>
+          <w:sz w:val="24"/>
+          <w:szCs w:val="24"/>
+        </w:rPr>
+        <w:t xml:space="preserve">Recursos humanos: Conocimientos en programación, análisis de datos, y gestión de infraestructura con </w:t>
+      </w:r>
+      <w:proofErr w:type="spellStart"/>
+      <w:r>
+        <w:rPr>
+          <w:rFonts w:ascii="Arial" w:hAnsi="Arial" w:cs="Arial"/>
+          <w:sz w:val="24"/>
+          <w:szCs w:val="24"/>
+        </w:rPr>
+        <w:t>Terraform</w:t>
+      </w:r>
+      <w:proofErr w:type="spellEnd"/>
+      <w:r>
+        <w:rPr>
+          <w:rFonts w:ascii="Arial" w:hAnsi="Arial" w:cs="Arial"/>
+          <w:sz w:val="24"/>
+          <w:szCs w:val="24"/>
+        </w:rPr>
+        <w:t>.</w:t>
       </w:r>
     </w:p>
     <w:p>
@@ -4904,7 +4920,6 @@
           <w:rFonts w:ascii="Arial" w:hAnsi="Arial" w:cs="Arial"/>
           <w:color w:val="auto"/>
         </w:rPr>
-        <w:lastRenderedPageBreak/>
         <w:t xml:space="preserve">Costos operativos durante el desarrollo </w:t>
       </w:r>
     </w:p>
@@ -5146,14 +5161,7 @@
                 <w:rFonts w:ascii="Arial" w:hAnsi="Arial" w:cs="Arial"/>
                 <w:lang w:val="es-ES"/>
               </w:rPr>
-              <w:t>3</w:t>
-            </w:r>
-            <w:r>
-              <w:rPr>
-                <w:rFonts w:ascii="Arial" w:hAnsi="Arial" w:cs="Arial"/>
-                <w:lang w:val="es-ES"/>
-              </w:rPr>
-              <w:t>00</w:t>
+              <w:t>300</w:t>
             </w:r>
           </w:p>
         </w:tc>
@@ -5207,13 +5215,13 @@
         <w:tblLook w:val="04A0" w:firstRow="1" w:lastRow="0" w:firstColumn="1" w:lastColumn="0" w:noHBand="0" w:noVBand="1"/>
       </w:tblPr>
       <w:tblGrid>
-        <w:gridCol w:w="4077"/>
-        <w:gridCol w:w="4057"/>
+        <w:gridCol w:w="5608"/>
+        <w:gridCol w:w="2526"/>
       </w:tblGrid>
       <w:tr>
         <w:tc>
           <w:tcPr>
-            <w:tcW w:w="4077" w:type="dxa"/>
+            <w:tcW w:w="5458" w:type="dxa"/>
             <w:shd w:val="clear" w:color="auto" w:fill="AEAAAA" w:themeFill="background2" w:themeFillShade="BF"/>
           </w:tcPr>
           <w:p>
@@ -5243,7 +5251,7 @@
         </w:tc>
         <w:tc>
           <w:tcPr>
-            <w:tcW w:w="4057" w:type="dxa"/>
+            <w:tcW w:w="2676" w:type="dxa"/>
             <w:shd w:val="clear" w:color="auto" w:fill="AEAAAA" w:themeFill="background2" w:themeFillShade="BF"/>
           </w:tcPr>
           <w:p>
@@ -5275,24 +5283,24 @@
       <w:tr>
         <w:tc>
           <w:tcPr>
-            <w:tcW w:w="4077" w:type="dxa"/>
+            <w:tcW w:w="0" w:type="auto"/>
+            <w:hideMark/>
           </w:tcPr>
           <w:p>
             <w:pPr>
-              <w:pStyle w:val="Default"/>
-              <w:spacing w:line="480" w:lineRule="auto"/>
-              <w:jc w:val="both"/>
-              <w:rPr>
-                <w:rFonts w:ascii="Arial" w:hAnsi="Arial" w:cs="Arial"/>
-                <w:color w:val="auto"/>
-                <w:lang w:val="es-ES"/>
+              <w:rPr>
+                <w:rFonts w:ascii="Segoe UI" w:eastAsia="Times New Roman" w:hAnsi="Segoe UI" w:cs="Segoe UI"/>
+                <w:sz w:val="23"/>
+                <w:szCs w:val="23"/>
+                <w:lang w:val="es-ES" w:eastAsia="es-ES"/>
               </w:rPr>
             </w:pPr>
             <w:r>
               <w:rPr>
-                <w:rFonts w:ascii="Arial" w:hAnsi="Arial" w:cs="Arial"/>
-                <w:color w:val="auto"/>
-                <w:lang w:val="es-ES"/>
+                <w:rFonts w:ascii="Segoe UI" w:eastAsia="Times New Roman" w:hAnsi="Segoe UI" w:cs="Segoe UI"/>
+                <w:sz w:val="23"/>
+                <w:szCs w:val="23"/>
+                <w:lang w:val="es-ES" w:eastAsia="es-ES"/>
               </w:rPr>
               <w:t>Dominio web (opcional)</w:t>
             </w:r>
@@ -5300,24 +5308,24 @@
         </w:tc>
         <w:tc>
           <w:tcPr>
-            <w:tcW w:w="4057" w:type="dxa"/>
+            <w:tcW w:w="0" w:type="auto"/>
+            <w:hideMark/>
           </w:tcPr>
           <w:p>
             <w:pPr>
-              <w:pStyle w:val="Default"/>
-              <w:spacing w:line="480" w:lineRule="auto"/>
-              <w:jc w:val="both"/>
-              <w:rPr>
-                <w:rFonts w:ascii="Arial" w:hAnsi="Arial" w:cs="Arial"/>
-                <w:color w:val="auto"/>
-                <w:lang w:val="es-ES"/>
+              <w:rPr>
+                <w:rFonts w:ascii="Segoe UI" w:eastAsia="Times New Roman" w:hAnsi="Segoe UI" w:cs="Segoe UI"/>
+                <w:sz w:val="23"/>
+                <w:szCs w:val="23"/>
+                <w:lang w:val="es-ES" w:eastAsia="es-ES"/>
               </w:rPr>
             </w:pPr>
             <w:r>
               <w:rPr>
-                <w:rFonts w:ascii="Arial" w:hAnsi="Arial" w:cs="Arial"/>
-                <w:color w:val="auto"/>
-                <w:lang w:val="es-ES"/>
+                <w:rFonts w:ascii="Segoe UI" w:eastAsia="Times New Roman" w:hAnsi="Segoe UI" w:cs="Segoe UI"/>
+                <w:sz w:val="23"/>
+                <w:szCs w:val="23"/>
+                <w:lang w:val="es-ES" w:eastAsia="es-ES"/>
               </w:rPr>
               <w:t>100</w:t>
             </w:r>
@@ -5327,69 +5335,71 @@
       <w:tr>
         <w:tc>
           <w:tcPr>
-            <w:tcW w:w="4077" w:type="dxa"/>
+            <w:tcW w:w="0" w:type="auto"/>
+            <w:hideMark/>
           </w:tcPr>
           <w:p>
             <w:pPr>
-              <w:pStyle w:val="Default"/>
-              <w:spacing w:line="480" w:lineRule="auto"/>
-              <w:jc w:val="both"/>
-              <w:rPr>
-                <w:rFonts w:ascii="Arial" w:hAnsi="Arial" w:cs="Arial"/>
-                <w:color w:val="auto"/>
-                <w:lang w:val="es-ES"/>
+              <w:rPr>
+                <w:rFonts w:ascii="Segoe UI" w:eastAsia="Times New Roman" w:hAnsi="Segoe UI" w:cs="Segoe UI"/>
+                <w:sz w:val="23"/>
+                <w:szCs w:val="23"/>
+                <w:lang w:val="es-ES" w:eastAsia="es-ES"/>
               </w:rPr>
             </w:pPr>
             <w:r>
               <w:rPr>
-                <w:rFonts w:ascii="Arial" w:hAnsi="Arial" w:cs="Arial"/>
-                <w:color w:val="auto"/>
-                <w:lang w:val="es-ES"/>
-              </w:rPr>
-              <w:t xml:space="preserve">Servidor </w:t>
+                <w:rFonts w:ascii="Segoe UI" w:eastAsia="Times New Roman" w:hAnsi="Segoe UI" w:cs="Segoe UI"/>
+                <w:sz w:val="23"/>
+                <w:szCs w:val="23"/>
+                <w:lang w:val="es-ES" w:eastAsia="es-ES"/>
+              </w:rPr>
+              <w:t xml:space="preserve">Servidor Azure SQL </w:t>
             </w:r>
             <w:proofErr w:type="spellStart"/>
             <w:r>
               <w:rPr>
-                <w:rFonts w:ascii="Arial" w:hAnsi="Arial" w:cs="Arial"/>
-                <w:color w:val="auto"/>
-                <w:lang w:val="es-ES"/>
-              </w:rPr>
-              <w:t>cloud</w:t>
+                <w:rFonts w:ascii="Segoe UI" w:eastAsia="Times New Roman" w:hAnsi="Segoe UI" w:cs="Segoe UI"/>
+                <w:sz w:val="23"/>
+                <w:szCs w:val="23"/>
+                <w:lang w:val="es-ES" w:eastAsia="es-ES"/>
+              </w:rPr>
+              <w:t>Database</w:t>
             </w:r>
             <w:proofErr w:type="spellEnd"/>
             <w:r>
               <w:rPr>
-                <w:rFonts w:ascii="Arial" w:hAnsi="Arial" w:cs="Arial"/>
-                <w:color w:val="auto"/>
-                <w:lang w:val="es-ES"/>
-              </w:rPr>
-              <w:t xml:space="preserve"> (opcional)</w:t>
+                <w:rFonts w:ascii="Segoe UI" w:eastAsia="Times New Roman" w:hAnsi="Segoe UI" w:cs="Segoe UI"/>
+                <w:sz w:val="23"/>
+                <w:szCs w:val="23"/>
+                <w:lang w:val="es-ES" w:eastAsia="es-ES"/>
+              </w:rPr>
+              <w:t xml:space="preserve"> (Básico)</w:t>
             </w:r>
           </w:p>
         </w:tc>
         <w:tc>
           <w:tcPr>
-            <w:tcW w:w="4057" w:type="dxa"/>
+            <w:tcW w:w="0" w:type="auto"/>
+            <w:hideMark/>
           </w:tcPr>
           <w:p>
             <w:pPr>
-              <w:pStyle w:val="Default"/>
-              <w:spacing w:line="480" w:lineRule="auto"/>
-              <w:jc w:val="both"/>
-              <w:rPr>
-                <w:rFonts w:ascii="Arial" w:hAnsi="Arial" w:cs="Arial"/>
-                <w:color w:val="auto"/>
-                <w:lang w:val="es-ES"/>
+              <w:rPr>
+                <w:rFonts w:ascii="Segoe UI" w:eastAsia="Times New Roman" w:hAnsi="Segoe UI" w:cs="Segoe UI"/>
+                <w:sz w:val="23"/>
+                <w:szCs w:val="23"/>
+                <w:lang w:val="es-ES" w:eastAsia="es-ES"/>
               </w:rPr>
             </w:pPr>
             <w:r>
               <w:rPr>
-                <w:rFonts w:ascii="Arial" w:hAnsi="Arial" w:cs="Arial"/>
-                <w:color w:val="auto"/>
-                <w:lang w:val="es-ES"/>
-              </w:rPr>
-              <w:t>200</w:t>
+                <w:rFonts w:ascii="Segoe UI" w:eastAsia="Times New Roman" w:hAnsi="Segoe UI" w:cs="Segoe UI"/>
+                <w:sz w:val="23"/>
+                <w:szCs w:val="23"/>
+                <w:lang w:val="es-ES" w:eastAsia="es-ES"/>
+              </w:rPr>
+              <w:t>200/mes</w:t>
             </w:r>
           </w:p>
         </w:tc>
@@ -5397,54 +5407,202 @@
       <w:tr>
         <w:tc>
           <w:tcPr>
-            <w:tcW w:w="4077" w:type="dxa"/>
-            <w:shd w:val="clear" w:color="auto" w:fill="AEAAAA" w:themeFill="background2" w:themeFillShade="BF"/>
+            <w:tcW w:w="0" w:type="auto"/>
+            <w:hideMark/>
           </w:tcPr>
           <w:p>
             <w:pPr>
-              <w:pStyle w:val="Default"/>
-              <w:spacing w:line="480" w:lineRule="auto"/>
-              <w:jc w:val="both"/>
-              <w:rPr>
-                <w:rFonts w:ascii="Arial" w:hAnsi="Arial" w:cs="Arial"/>
-                <w:b/>
-                <w:bCs/>
-                <w:color w:val="auto"/>
-                <w:lang w:val="es-ES"/>
+              <w:rPr>
+                <w:rFonts w:ascii="Segoe UI" w:eastAsia="Times New Roman" w:hAnsi="Segoe UI" w:cs="Segoe UI"/>
+                <w:sz w:val="23"/>
+                <w:szCs w:val="23"/>
+                <w:lang w:val="es-ES" w:eastAsia="es-ES"/>
               </w:rPr>
             </w:pPr>
-            <w:r>
-              <w:rPr>
-                <w:rFonts w:ascii="Arial" w:hAnsi="Arial" w:cs="Arial"/>
-                <w:b/>
-                <w:bCs/>
-              </w:rPr>
-              <w:t>Total</w:t>
+            <w:proofErr w:type="spellStart"/>
+            <w:r>
+              <w:rPr>
+                <w:rFonts w:ascii="Segoe UI" w:eastAsia="Times New Roman" w:hAnsi="Segoe UI" w:cs="Segoe UI"/>
+                <w:sz w:val="23"/>
+                <w:szCs w:val="23"/>
+                <w:lang w:val="es-ES" w:eastAsia="es-ES"/>
+              </w:rPr>
+              <w:t>Terraform</w:t>
+            </w:r>
+            <w:proofErr w:type="spellEnd"/>
+            <w:r>
+              <w:rPr>
+                <w:rFonts w:ascii="Segoe UI" w:eastAsia="Times New Roman" w:hAnsi="Segoe UI" w:cs="Segoe UI"/>
+                <w:sz w:val="23"/>
+                <w:szCs w:val="23"/>
+                <w:lang w:val="es-ES" w:eastAsia="es-ES"/>
+              </w:rPr>
+              <w:t xml:space="preserve"> (gratuito, costos asociados a recursos en Azure)</w:t>
             </w:r>
           </w:p>
         </w:tc>
         <w:tc>
           <w:tcPr>
-            <w:tcW w:w="4057" w:type="dxa"/>
-            <w:shd w:val="clear" w:color="auto" w:fill="D0CECE" w:themeFill="background2" w:themeFillShade="E6"/>
+            <w:tcW w:w="0" w:type="auto"/>
+            <w:hideMark/>
           </w:tcPr>
           <w:p>
             <w:pPr>
-              <w:pStyle w:val="Default"/>
-              <w:spacing w:line="480" w:lineRule="auto"/>
-              <w:jc w:val="both"/>
-              <w:rPr>
-                <w:rFonts w:ascii="Arial" w:hAnsi="Arial" w:cs="Arial"/>
-                <w:color w:val="auto"/>
-                <w:lang w:val="es-ES"/>
+              <w:rPr>
+                <w:rFonts w:ascii="Segoe UI" w:eastAsia="Times New Roman" w:hAnsi="Segoe UI" w:cs="Segoe UI"/>
+                <w:sz w:val="23"/>
+                <w:szCs w:val="23"/>
+                <w:lang w:val="es-ES" w:eastAsia="es-ES"/>
               </w:rPr>
             </w:pPr>
             <w:r>
               <w:rPr>
-                <w:rFonts w:ascii="Arial" w:hAnsi="Arial" w:cs="Arial"/>
-                <w:lang w:val="es-ES"/>
+                <w:rFonts w:ascii="Segoe UI" w:eastAsia="Times New Roman" w:hAnsi="Segoe UI" w:cs="Segoe UI"/>
+                <w:sz w:val="23"/>
+                <w:szCs w:val="23"/>
+                <w:lang w:val="es-ES" w:eastAsia="es-ES"/>
+              </w:rPr>
+              <w:t>Incluido en Azure</w:t>
+            </w:r>
+          </w:p>
+        </w:tc>
+      </w:tr>
+      <w:tr>
+        <w:tc>
+          <w:tcPr>
+            <w:tcW w:w="0" w:type="auto"/>
+            <w:shd w:val="clear" w:color="auto" w:fill="AEAAAA" w:themeFill="background2" w:themeFillShade="BF"/>
+            <w:hideMark/>
+          </w:tcPr>
+          <w:p>
+            <w:pPr>
+              <w:rPr>
+                <w:rFonts w:ascii="Segoe UI" w:eastAsia="Times New Roman" w:hAnsi="Segoe UI" w:cs="Segoe UI"/>
+                <w:sz w:val="23"/>
+                <w:szCs w:val="23"/>
+                <w:lang w:val="es-ES" w:eastAsia="es-ES"/>
+              </w:rPr>
+            </w:pPr>
+            <w:r>
+              <w:rPr>
+                <w:rFonts w:ascii="Segoe UI" w:eastAsia="Times New Roman" w:hAnsi="Segoe UI" w:cs="Segoe UI"/>
+                <w:b/>
+                <w:bCs/>
+                <w:sz w:val="23"/>
+                <w:szCs w:val="23"/>
+                <w:lang w:val="es-ES" w:eastAsia="es-ES"/>
+              </w:rPr>
+              <w:t>Total</w:t>
+            </w:r>
+            <w:r>
+              <w:rPr>
+                <w:rFonts w:ascii="Segoe UI" w:eastAsia="Times New Roman" w:hAnsi="Segoe UI" w:cs="Segoe UI"/>
+                <w:b/>
+                <w:bCs/>
+                <w:sz w:val="23"/>
+                <w:szCs w:val="23"/>
+                <w:lang w:val="es-ES" w:eastAsia="es-ES"/>
+              </w:rPr>
+              <w:t xml:space="preserve"> mensual</w:t>
+            </w:r>
+          </w:p>
+        </w:tc>
+        <w:tc>
+          <w:tcPr>
+            <w:tcW w:w="0" w:type="auto"/>
+            <w:shd w:val="clear" w:color="auto" w:fill="AEAAAA" w:themeFill="background2" w:themeFillShade="BF"/>
+            <w:hideMark/>
+          </w:tcPr>
+          <w:p>
+            <w:pPr>
+              <w:rPr>
+                <w:rFonts w:ascii="Segoe UI" w:eastAsia="Times New Roman" w:hAnsi="Segoe UI" w:cs="Segoe UI"/>
+                <w:sz w:val="23"/>
+                <w:szCs w:val="23"/>
+                <w:lang w:val="es-ES" w:eastAsia="es-ES"/>
+              </w:rPr>
+            </w:pPr>
+            <w:r>
+              <w:rPr>
+                <w:rFonts w:ascii="Segoe UI" w:eastAsia="Times New Roman" w:hAnsi="Segoe UI" w:cs="Segoe UI"/>
+                <w:b/>
+                <w:bCs/>
+                <w:sz w:val="23"/>
+                <w:szCs w:val="23"/>
+                <w:lang w:val="es-ES" w:eastAsia="es-ES"/>
               </w:rPr>
               <w:t>300</w:t>
+            </w:r>
+          </w:p>
+        </w:tc>
+      </w:tr>
+      <w:tr>
+        <w:tc>
+          <w:tcPr>
+            <w:tcW w:w="0" w:type="auto"/>
+            <w:shd w:val="clear" w:color="auto" w:fill="AEAAAA" w:themeFill="background2" w:themeFillShade="BF"/>
+            <w:hideMark/>
+          </w:tcPr>
+          <w:p>
+            <w:pPr>
+              <w:rPr>
+                <w:rFonts w:ascii="Segoe UI" w:eastAsia="Times New Roman" w:hAnsi="Segoe UI" w:cs="Segoe UI"/>
+                <w:sz w:val="23"/>
+                <w:szCs w:val="23"/>
+                <w:lang w:val="es-ES" w:eastAsia="es-ES"/>
+              </w:rPr>
+            </w:pPr>
+            <w:proofErr w:type="gramStart"/>
+            <w:r>
+              <w:rPr>
+                <w:rFonts w:ascii="Segoe UI" w:eastAsia="Times New Roman" w:hAnsi="Segoe UI" w:cs="Segoe UI"/>
+                <w:b/>
+                <w:bCs/>
+                <w:sz w:val="23"/>
+                <w:szCs w:val="23"/>
+                <w:lang w:val="es-ES" w:eastAsia="es-ES"/>
+              </w:rPr>
+              <w:t>Total</w:t>
+            </w:r>
+            <w:proofErr w:type="gramEnd"/>
+            <w:r>
+              <w:rPr>
+                <w:rFonts w:ascii="Segoe UI" w:eastAsia="Times New Roman" w:hAnsi="Segoe UI" w:cs="Segoe UI"/>
+                <w:b/>
+                <w:bCs/>
+                <w:sz w:val="23"/>
+                <w:szCs w:val="23"/>
+                <w:lang w:val="es-ES" w:eastAsia="es-ES"/>
+              </w:rPr>
+              <w:t xml:space="preserve"> para 5 meses</w:t>
+            </w:r>
+          </w:p>
+        </w:tc>
+        <w:tc>
+          <w:tcPr>
+            <w:tcW w:w="0" w:type="auto"/>
+            <w:shd w:val="clear" w:color="auto" w:fill="AEAAAA" w:themeFill="background2" w:themeFillShade="BF"/>
+            <w:hideMark/>
+          </w:tcPr>
+          <w:p>
+            <w:pPr>
+              <w:rPr>
+                <w:rFonts w:ascii="Segoe UI" w:eastAsia="Times New Roman" w:hAnsi="Segoe UI" w:cs="Segoe UI"/>
+                <w:sz w:val="23"/>
+                <w:szCs w:val="23"/>
+                <w:lang w:val="es-ES" w:eastAsia="es-ES"/>
+              </w:rPr>
+            </w:pPr>
+            <w:r>
+              <w:rPr>
+                <w:rFonts w:ascii="Segoe UI" w:eastAsia="Times New Roman" w:hAnsi="Segoe UI" w:cs="Segoe UI"/>
+                <w:b/>
+                <w:bCs/>
+                <w:sz w:val="23"/>
+                <w:szCs w:val="23"/>
+                <w:lang w:val="es-ES" w:eastAsia="es-ES"/>
+              </w:rPr>
+              <w:t>1,500</w:t>
             </w:r>
           </w:p>
         </w:tc>
@@ -6248,7 +6406,25 @@
               <w:rPr>
                 <w:rFonts w:ascii="Arial" w:hAnsi="Arial" w:cs="Arial"/>
               </w:rPr>
-              <w:t>Costos del ambiente</w:t>
+              <w:t xml:space="preserve">Costos del </w:t>
+            </w:r>
+            <w:r>
+              <w:rPr>
+                <w:rFonts w:ascii="Arial" w:hAnsi="Arial" w:cs="Arial"/>
+              </w:rPr>
+              <w:t>ambiente</w:t>
+            </w:r>
+            <w:r>
+              <w:rPr>
+                <w:rFonts w:ascii="Arial" w:hAnsi="Arial" w:cs="Arial"/>
+              </w:rPr>
+              <w:t xml:space="preserve"> (</w:t>
+            </w:r>
+            <w:r>
+              <w:rPr>
+                <w:rFonts w:ascii="Arial" w:hAnsi="Arial" w:cs="Arial"/>
+              </w:rPr>
+              <w:t>5 meses)</w:t>
             </w:r>
           </w:p>
         </w:tc>
@@ -6271,7 +6447,13 @@
               <w:rPr>
                 <w:rFonts w:ascii="Arial" w:hAnsi="Arial" w:cs="Arial"/>
               </w:rPr>
-              <w:t>300</w:t>
+              <w:t>15</w:t>
+            </w:r>
+            <w:r>
+              <w:rPr>
+                <w:rFonts w:ascii="Arial" w:hAnsi="Arial" w:cs="Arial"/>
+              </w:rPr>
+              <w:t>00</w:t>
             </w:r>
           </w:p>
         </w:tc>
@@ -6375,7 +6557,7 @@
                 <w:rFonts w:ascii="Arial" w:hAnsi="Arial" w:cs="Arial"/>
                 <w:lang w:val="es-ES"/>
               </w:rPr>
-              <w:t>8,550</w:t>
+              <w:t>9,850</w:t>
             </w:r>
           </w:p>
         </w:tc>
@@ -7173,13 +7355,15 @@
         <w:outlineLvl w:val="0"/>
         <w:rPr>
           <w:rFonts w:ascii="Arial" w:hAnsi="Arial" w:cs="Arial"/>
-        </w:rPr>
-      </w:pPr>
-      <w:r>
-        <w:rPr>
-          <w:rFonts w:ascii="Arial" w:hAnsi="Arial" w:cs="Arial"/>
-        </w:rPr>
-        <w:t>El análisis financiero evalúa la rentabilidad y sostenibilidad del proyecto mediante indicadores clave que permiten determinar si la inversión es justificable. A continuación, se presenta un desglose detallado:</w:t>
+          <w:lang w:val="es-ES"/>
+        </w:rPr>
+      </w:pPr>
+      <w:r>
+        <w:rPr>
+          <w:rFonts w:ascii="Arial" w:hAnsi="Arial" w:cs="Arial"/>
+          <w:lang w:val="es-ES"/>
+        </w:rPr>
+        <w:t>5.1 Justificación de la Inversión</w:t>
       </w:r>
     </w:p>
     <w:p>
@@ -7190,209 +7374,231 @@
         <w:outlineLvl w:val="0"/>
         <w:rPr>
           <w:rFonts w:ascii="Arial" w:hAnsi="Arial" w:cs="Arial"/>
-        </w:rPr>
-      </w:pPr>
+          <w:lang w:val="es-ES"/>
+        </w:rPr>
+      </w:pPr>
+    </w:p>
+    <w:p>
+      <w:pPr>
+        <w:pStyle w:val="Default"/>
+        <w:ind w:left="360"/>
+        <w:jc w:val="both"/>
+        <w:outlineLvl w:val="0"/>
+        <w:rPr>
+          <w:rFonts w:ascii="Arial" w:hAnsi="Arial" w:cs="Arial"/>
+          <w:lang w:val="es-ES"/>
+        </w:rPr>
+      </w:pPr>
+      <w:r>
+        <w:rPr>
+          <w:rFonts w:ascii="Arial" w:hAnsi="Arial" w:cs="Arial"/>
+          <w:lang w:val="es-ES"/>
+        </w:rPr>
+        <w:t>Beneficios del Proyecto:</w:t>
+      </w:r>
+    </w:p>
+    <w:p>
+      <w:pPr>
+        <w:pStyle w:val="Default"/>
+        <w:numPr>
+          <w:ilvl w:val="0"/>
+          <w:numId w:val="20"/>
+        </w:numPr>
+        <w:jc w:val="both"/>
+        <w:outlineLvl w:val="0"/>
+        <w:rPr>
+          <w:rFonts w:ascii="Arial" w:hAnsi="Arial" w:cs="Arial"/>
+          <w:lang w:val="es-ES"/>
+        </w:rPr>
+      </w:pPr>
+      <w:r>
+        <w:rPr>
+          <w:rFonts w:ascii="Arial" w:hAnsi="Arial" w:cs="Arial"/>
+          <w:lang w:val="es-ES"/>
+        </w:rPr>
+        <w:t>Tangibles:</w:t>
+      </w:r>
     </w:p>
     <w:p>
       <w:pPr>
         <w:pStyle w:val="Default"/>
         <w:numPr>
           <w:ilvl w:val="1"/>
-          <w:numId w:val="1"/>
+          <w:numId w:val="20"/>
         </w:numPr>
-        <w:ind w:left="709"/>
-        <w:jc w:val="both"/>
-        <w:rPr>
-          <w:rFonts w:ascii="Arial" w:hAnsi="Arial" w:cs="Arial"/>
-        </w:rPr>
-      </w:pPr>
-      <w:r>
-        <w:rPr>
-          <w:rFonts w:ascii="Arial" w:hAnsi="Arial" w:cs="Arial"/>
-        </w:rPr>
-        <w:t>Justificación</w:t>
-      </w:r>
-      <w:r>
-        <w:rPr>
-          <w:rFonts w:ascii="Arial" w:hAnsi="Arial" w:cs="Arial"/>
-        </w:rPr>
-        <w:t xml:space="preserve"> de la </w:t>
-      </w:r>
-      <w:r>
-        <w:rPr>
-          <w:rFonts w:ascii="Arial" w:hAnsi="Arial" w:cs="Arial"/>
-        </w:rPr>
-        <w:t>Inversión</w:t>
+        <w:jc w:val="both"/>
+        <w:outlineLvl w:val="0"/>
+        <w:rPr>
+          <w:rFonts w:ascii="Arial" w:hAnsi="Arial" w:cs="Arial"/>
+          <w:lang w:val="es-ES"/>
+        </w:rPr>
+      </w:pPr>
+      <w:r>
+        <w:rPr>
+          <w:rFonts w:ascii="Arial" w:hAnsi="Arial" w:cs="Arial"/>
+          <w:lang w:val="es-ES"/>
+        </w:rPr>
+        <w:t>Ahorro en capacitaciones (S/ 2,500 anuales).</w:t>
       </w:r>
     </w:p>
     <w:p>
       <w:pPr>
         <w:pStyle w:val="Default"/>
-        <w:ind w:left="349"/>
-        <w:jc w:val="both"/>
-        <w:rPr>
-          <w:rFonts w:ascii="Arial" w:hAnsi="Arial" w:cs="Arial"/>
-        </w:rPr>
-      </w:pPr>
+        <w:numPr>
+          <w:ilvl w:val="1"/>
+          <w:numId w:val="20"/>
+        </w:numPr>
+        <w:jc w:val="both"/>
+        <w:outlineLvl w:val="0"/>
+        <w:rPr>
+          <w:rFonts w:ascii="Arial" w:hAnsi="Arial" w:cs="Arial"/>
+          <w:lang w:val="es-ES"/>
+        </w:rPr>
+      </w:pPr>
+      <w:r>
+        <w:rPr>
+          <w:rFonts w:ascii="Arial" w:hAnsi="Arial" w:cs="Arial"/>
+          <w:lang w:val="es-ES"/>
+        </w:rPr>
+        <w:t>Reducción de costos operativos (S/ 1,000 en licencias).</w:t>
+      </w:r>
     </w:p>
     <w:p>
       <w:pPr>
         <w:pStyle w:val="Default"/>
-        <w:ind w:left="338" w:firstLine="11"/>
-        <w:jc w:val="both"/>
-        <w:rPr>
-          <w:rFonts w:ascii="Arial" w:hAnsi="Arial" w:cs="Arial"/>
-        </w:rPr>
-      </w:pPr>
-      <w:r>
-        <w:rPr>
-          <w:rFonts w:ascii="Arial" w:hAnsi="Arial" w:cs="Arial"/>
-          <w:i/>
-          <w:iCs/>
-        </w:rPr>
-        <w:t xml:space="preserve">5.1.1 </w:t>
-      </w:r>
-      <w:r>
-        <w:rPr>
-          <w:rFonts w:ascii="Arial" w:hAnsi="Arial" w:cs="Arial"/>
-          <w:i/>
-          <w:iCs/>
-        </w:rPr>
-        <w:t>Beneficios</w:t>
-      </w:r>
-      <w:r>
-        <w:rPr>
-          <w:rFonts w:ascii="Arial" w:hAnsi="Arial" w:cs="Arial"/>
-        </w:rPr>
-        <w:t xml:space="preserve"> del Proyecto</w:t>
-      </w:r>
-    </w:p>
-    <w:p>
-      <w:pPr>
-        <w:pStyle w:val="Default"/>
-        <w:ind w:left="851"/>
-        <w:jc w:val="both"/>
-        <w:rPr>
-          <w:rFonts w:ascii="Arial" w:hAnsi="Arial" w:cs="Arial"/>
-          <w:i/>
-          <w:iCs/>
-          <w:color w:val="000000" w:themeColor="text1"/>
-        </w:rPr>
-      </w:pPr>
+        <w:numPr>
+          <w:ilvl w:val="1"/>
+          <w:numId w:val="20"/>
+        </w:numPr>
+        <w:jc w:val="both"/>
+        <w:outlineLvl w:val="0"/>
+        <w:rPr>
+          <w:rFonts w:ascii="Arial" w:hAnsi="Arial" w:cs="Arial"/>
+          <w:lang w:val="es-ES"/>
+        </w:rPr>
+      </w:pPr>
+      <w:proofErr w:type="gramStart"/>
+      <w:r>
+        <w:rPr>
+          <w:rFonts w:ascii="Arial" w:hAnsi="Arial" w:cs="Arial"/>
+          <w:lang w:val="es-ES"/>
+        </w:rPr>
+        <w:t>Total</w:t>
+      </w:r>
+      <w:proofErr w:type="gramEnd"/>
+      <w:r>
+        <w:rPr>
+          <w:rFonts w:ascii="Arial" w:hAnsi="Arial" w:cs="Arial"/>
+          <w:lang w:val="es-ES"/>
+        </w:rPr>
+        <w:t xml:space="preserve"> beneficios tangibles (3 años): S/ 10,500.</w:t>
+      </w:r>
     </w:p>
     <w:p>
       <w:pPr>
         <w:pStyle w:val="Default"/>
         <w:numPr>
           <w:ilvl w:val="0"/>
-          <w:numId w:val="15"/>
+          <w:numId w:val="20"/>
         </w:numPr>
         <w:jc w:val="both"/>
-        <w:rPr>
-          <w:rFonts w:ascii="Arial" w:hAnsi="Arial" w:cs="Arial"/>
-        </w:rPr>
-      </w:pPr>
-      <w:r>
-        <w:rPr>
-          <w:rFonts w:ascii="Arial" w:hAnsi="Arial" w:cs="Arial"/>
-        </w:rPr>
-        <w:t>Beneficios Tangibles (Cuantificables)</w:t>
+        <w:outlineLvl w:val="0"/>
+        <w:rPr>
+          <w:rFonts w:ascii="Arial" w:hAnsi="Arial" w:cs="Arial"/>
+          <w:lang w:val="es-ES"/>
+        </w:rPr>
+      </w:pPr>
+      <w:r>
+        <w:rPr>
+          <w:rFonts w:ascii="Arial" w:hAnsi="Arial" w:cs="Arial"/>
+          <w:lang w:val="es-ES"/>
+        </w:rPr>
+        <w:t>Intangibles:</w:t>
       </w:r>
     </w:p>
     <w:p>
       <w:pPr>
         <w:pStyle w:val="Default"/>
-        <w:ind w:left="720"/>
-        <w:jc w:val="both"/>
-        <w:rPr>
-          <w:rFonts w:ascii="Arial" w:hAnsi="Arial" w:cs="Arial"/>
-        </w:rPr>
-      </w:pPr>
+        <w:numPr>
+          <w:ilvl w:val="1"/>
+          <w:numId w:val="20"/>
+        </w:numPr>
+        <w:jc w:val="both"/>
+        <w:outlineLvl w:val="0"/>
+        <w:rPr>
+          <w:rFonts w:ascii="Arial" w:hAnsi="Arial" w:cs="Arial"/>
+          <w:lang w:val="es-ES"/>
+        </w:rPr>
+      </w:pPr>
+      <w:r>
+        <w:rPr>
+          <w:rFonts w:ascii="Arial" w:hAnsi="Arial" w:cs="Arial"/>
+          <w:lang w:val="es-ES"/>
+        </w:rPr>
+        <w:t>Mejora en calidad educativa.</w:t>
+      </w:r>
+    </w:p>
+    <w:p>
+      <w:pPr>
+        <w:pStyle w:val="Default"/>
+        <w:numPr>
+          <w:ilvl w:val="1"/>
+          <w:numId w:val="20"/>
+        </w:numPr>
+        <w:jc w:val="both"/>
+        <w:outlineLvl w:val="0"/>
+        <w:rPr>
+          <w:rFonts w:ascii="Arial" w:hAnsi="Arial" w:cs="Arial"/>
+          <w:lang w:val="es-ES"/>
+        </w:rPr>
+      </w:pPr>
+      <w:r>
+        <w:rPr>
+          <w:rFonts w:ascii="Arial" w:hAnsi="Arial" w:cs="Arial"/>
+          <w:lang w:val="es-ES"/>
+        </w:rPr>
+        <w:t>Ventaja competitiva para la UPT.</w:t>
+      </w:r>
+    </w:p>
+    <w:p>
+      <w:pPr>
+        <w:pStyle w:val="Default"/>
+        <w:ind w:left="360"/>
+        <w:jc w:val="both"/>
+        <w:outlineLvl w:val="0"/>
+        <w:rPr>
+          <w:rFonts w:ascii="Arial" w:hAnsi="Arial" w:cs="Arial"/>
+          <w:lang w:val="es-ES"/>
+        </w:rPr>
+      </w:pPr>
+      <w:r>
+        <w:rPr>
+          <w:rFonts w:ascii="Arial" w:hAnsi="Arial" w:cs="Arial"/>
+          <w:lang w:val="es-ES"/>
+        </w:rPr>
+        <w:t>Criterios de Inversión:</w:t>
+      </w:r>
     </w:p>
     <w:p>
       <w:pPr>
         <w:pStyle w:val="Default"/>
         <w:numPr>
           <w:ilvl w:val="0"/>
-          <w:numId w:val="14"/>
+          <w:numId w:val="21"/>
         </w:numPr>
         <w:jc w:val="both"/>
-        <w:rPr>
-          <w:rFonts w:ascii="Arial" w:hAnsi="Arial" w:cs="Arial"/>
-        </w:rPr>
-      </w:pPr>
-      <w:r>
-        <w:rPr>
-          <w:rFonts w:ascii="Arial" w:hAnsi="Arial" w:cs="Arial"/>
-        </w:rPr>
-        <w:t>Optimización de recursos académicos:</w:t>
-      </w:r>
-    </w:p>
-    <w:p>
-      <w:pPr>
-        <w:pStyle w:val="Default"/>
-        <w:numPr>
-          <w:ilvl w:val="2"/>
-          <w:numId w:val="12"/>
-        </w:numPr>
-        <w:jc w:val="both"/>
-        <w:rPr>
-          <w:rFonts w:ascii="Arial" w:hAnsi="Arial" w:cs="Arial"/>
-        </w:rPr>
-      </w:pPr>
-      <w:r>
-        <w:rPr>
-          <w:rFonts w:ascii="Arial" w:hAnsi="Arial" w:cs="Arial"/>
-        </w:rPr>
-        <w:t>Reducción del tiempo en la recopilación y análisis manual de datos en un 30%.</w:t>
-      </w:r>
-    </w:p>
-    <w:p>
-      <w:pPr>
-        <w:pStyle w:val="Default"/>
-        <w:numPr>
-          <w:ilvl w:val="2"/>
-          <w:numId w:val="12"/>
-        </w:numPr>
-        <w:jc w:val="both"/>
-        <w:rPr>
-          <w:rFonts w:ascii="Arial" w:hAnsi="Arial" w:cs="Arial"/>
-        </w:rPr>
-      </w:pPr>
-      <w:r>
-        <w:rPr>
-          <w:rFonts w:ascii="Arial" w:hAnsi="Arial" w:cs="Arial"/>
-        </w:rPr>
-        <w:t>Ahorro estimado en capacitaciones futuras al identificar las herramientas más usadas: S/ 2,500 anuales.</w:t>
-      </w:r>
-    </w:p>
-    <w:p>
-      <w:pPr>
-        <w:pStyle w:val="Default"/>
-        <w:ind w:left="349"/>
-        <w:jc w:val="both"/>
-        <w:rPr>
-          <w:rFonts w:ascii="Arial" w:hAnsi="Arial" w:cs="Arial"/>
-        </w:rPr>
-      </w:pPr>
-    </w:p>
-    <w:p>
-      <w:pPr>
-        <w:pStyle w:val="Default"/>
-        <w:numPr>
-          <w:ilvl w:val="0"/>
-          <w:numId w:val="12"/>
-        </w:numPr>
-        <w:jc w:val="both"/>
-        <w:rPr>
-          <w:rFonts w:ascii="Arial" w:hAnsi="Arial" w:cs="Arial"/>
-        </w:rPr>
-      </w:pPr>
-      <w:r>
-        <w:rPr>
-          <w:rFonts w:ascii="Arial" w:hAnsi="Arial" w:cs="Arial"/>
-        </w:rPr>
-        <w:t>Reducción de costos operativos:</w:t>
+        <w:outlineLvl w:val="0"/>
+        <w:rPr>
+          <w:rFonts w:ascii="Arial" w:hAnsi="Arial" w:cs="Arial"/>
+          <w:lang w:val="es-ES"/>
+        </w:rPr>
+      </w:pPr>
+      <w:r>
+        <w:rPr>
+          <w:rFonts w:ascii="Arial" w:hAnsi="Arial" w:cs="Arial"/>
+          <w:lang w:val="es-ES"/>
+        </w:rPr>
+        <w:t>Relación Beneficio/Costo (B/C)</w:t>
       </w:r>
     </w:p>
     <w:p>
@@ -7400,313 +7606,31 @@
         <w:pStyle w:val="Default"/>
         <w:numPr>
           <w:ilvl w:val="1"/>
-          <w:numId w:val="12"/>
+          <w:numId w:val="21"/>
         </w:numPr>
         <w:jc w:val="both"/>
-        <w:rPr>
-          <w:rFonts w:ascii="Arial" w:hAnsi="Arial" w:cs="Arial"/>
-        </w:rPr>
-      </w:pPr>
-      <w:r>
-        <w:rPr>
-          <w:rFonts w:ascii="Arial" w:hAnsi="Arial" w:cs="Arial"/>
-        </w:rPr>
-        <w:t>Eliminación de herramientas subutilizadas, generando un ahorro potencial de S/ 1,000 en licencias.</w:t>
+        <w:outlineLvl w:val="0"/>
+        <w:rPr>
+          <w:rFonts w:ascii="Arial" w:hAnsi="Arial" w:cs="Arial"/>
+          <w:lang w:val="es-ES"/>
+        </w:rPr>
+      </w:pPr>
+      <w:r>
+        <w:rPr>
+          <w:rFonts w:ascii="Arial" w:hAnsi="Arial" w:cs="Arial"/>
+          <w:lang w:val="es-ES"/>
+        </w:rPr>
+        <w:t>Fórmula:</w:t>
       </w:r>
     </w:p>
     <w:p>
       <w:pPr>
         <w:pStyle w:val="Default"/>
-        <w:ind w:left="349"/>
-        <w:jc w:val="both"/>
-        <w:rPr>
-          <w:rFonts w:ascii="Arial" w:hAnsi="Arial" w:cs="Arial"/>
-        </w:rPr>
-      </w:pPr>
-    </w:p>
-    <w:p>
-      <w:pPr>
-        <w:pStyle w:val="Default"/>
-        <w:numPr>
-          <w:ilvl w:val="0"/>
-          <w:numId w:val="15"/>
-        </w:numPr>
-        <w:jc w:val="both"/>
-        <w:rPr>
-          <w:rFonts w:ascii="Arial" w:hAnsi="Arial" w:cs="Arial"/>
-        </w:rPr>
-      </w:pPr>
-      <w:r>
-        <w:rPr>
-          <w:rFonts w:ascii="Arial" w:hAnsi="Arial" w:cs="Arial"/>
-        </w:rPr>
-        <w:t>Beneficios Intangibles (No cuantificables directamente)</w:t>
-      </w:r>
-    </w:p>
-    <w:p>
-      <w:pPr>
-        <w:pStyle w:val="Default"/>
-        <w:ind w:left="720"/>
-        <w:jc w:val="both"/>
-        <w:rPr>
-          <w:rFonts w:ascii="Arial" w:hAnsi="Arial" w:cs="Arial"/>
-        </w:rPr>
-      </w:pPr>
-    </w:p>
-    <w:p>
-      <w:pPr>
-        <w:pStyle w:val="Default"/>
-        <w:numPr>
-          <w:ilvl w:val="0"/>
-          <w:numId w:val="15"/>
-        </w:numPr>
-        <w:ind w:left="1068"/>
-        <w:jc w:val="both"/>
-        <w:rPr>
-          <w:rFonts w:ascii="Arial" w:hAnsi="Arial" w:cs="Arial"/>
-        </w:rPr>
-      </w:pPr>
-      <w:r>
-        <w:rPr>
-          <w:rFonts w:ascii="Arial" w:hAnsi="Arial" w:cs="Arial"/>
-        </w:rPr>
-        <w:t>Mejora en la calidad educativa: Los estudiantes utilizarán herramientas más eficientes.</w:t>
-      </w:r>
-    </w:p>
-    <w:p>
-      <w:pPr>
-        <w:pStyle w:val="Default"/>
-        <w:ind w:left="697"/>
-        <w:jc w:val="both"/>
-        <w:rPr>
-          <w:rFonts w:ascii="Arial" w:hAnsi="Arial" w:cs="Arial"/>
-        </w:rPr>
-      </w:pPr>
-    </w:p>
-    <w:p>
-      <w:pPr>
-        <w:pStyle w:val="Default"/>
-        <w:numPr>
-          <w:ilvl w:val="0"/>
-          <w:numId w:val="15"/>
-        </w:numPr>
-        <w:ind w:left="1068"/>
-        <w:jc w:val="both"/>
-        <w:rPr>
-          <w:rFonts w:ascii="Arial" w:hAnsi="Arial" w:cs="Arial"/>
-        </w:rPr>
-      </w:pPr>
-      <w:r>
-        <w:rPr>
-          <w:rFonts w:ascii="Arial" w:hAnsi="Arial" w:cs="Arial"/>
-        </w:rPr>
-        <w:t>Toma de decisiones basada en datos: Los docentes podrán ajustar sus metodologías según los resultados.</w:t>
-      </w:r>
-    </w:p>
-    <w:p>
-      <w:pPr>
-        <w:pStyle w:val="Default"/>
-        <w:ind w:left="697"/>
-        <w:jc w:val="both"/>
-        <w:rPr>
-          <w:rFonts w:ascii="Arial" w:hAnsi="Arial" w:cs="Arial"/>
-        </w:rPr>
-      </w:pPr>
-    </w:p>
-    <w:p>
-      <w:pPr>
-        <w:pStyle w:val="Default"/>
-        <w:numPr>
-          <w:ilvl w:val="0"/>
-          <w:numId w:val="15"/>
-        </w:numPr>
-        <w:ind w:left="1068"/>
-        <w:jc w:val="both"/>
-        <w:rPr>
-          <w:rFonts w:ascii="Arial" w:hAnsi="Arial" w:cs="Arial"/>
-        </w:rPr>
-      </w:pPr>
-      <w:r>
-        <w:rPr>
-          <w:rFonts w:ascii="Arial" w:hAnsi="Arial" w:cs="Arial"/>
-        </w:rPr>
-        <w:t>Ventaja competitiva: La UPT se posicionará como una institución que aplica análisis de datos en su mejora continua.</w:t>
-      </w:r>
-    </w:p>
-    <w:p>
-      <w:pPr>
-        <w:pStyle w:val="Default"/>
-        <w:ind w:left="349"/>
-        <w:jc w:val="both"/>
-        <w:rPr>
-          <w:rFonts w:ascii="Arial" w:hAnsi="Arial" w:cs="Arial"/>
-        </w:rPr>
-      </w:pPr>
-    </w:p>
-    <w:p>
-      <w:pPr>
-        <w:pStyle w:val="Default"/>
-        <w:ind w:left="698"/>
-        <w:jc w:val="both"/>
-        <w:rPr>
-          <w:rFonts w:ascii="Arial" w:hAnsi="Arial" w:cs="Arial"/>
-        </w:rPr>
-      </w:pPr>
-      <w:r>
-        <w:rPr>
-          <w:rFonts w:ascii="Arial" w:hAnsi="Arial" w:cs="Arial"/>
-        </w:rPr>
-        <w:t xml:space="preserve">5.1.2 </w:t>
-      </w:r>
-      <w:r>
-        <w:rPr>
-          <w:rFonts w:ascii="Arial" w:hAnsi="Arial" w:cs="Arial"/>
-        </w:rPr>
-        <w:t>Criterios de Inversión</w:t>
-      </w:r>
-    </w:p>
-    <w:p>
-      <w:pPr>
-        <w:pStyle w:val="Default"/>
-        <w:ind w:left="698"/>
-        <w:jc w:val="both"/>
-        <w:rPr>
-          <w:rFonts w:ascii="Arial" w:hAnsi="Arial" w:cs="Arial"/>
-        </w:rPr>
-      </w:pPr>
-    </w:p>
-    <w:p>
-      <w:pPr>
-        <w:pStyle w:val="Default"/>
-        <w:ind w:left="698"/>
-        <w:jc w:val="both"/>
-        <w:rPr>
-          <w:rFonts w:ascii="Arial" w:hAnsi="Arial" w:cs="Arial"/>
-        </w:rPr>
-      </w:pPr>
-      <w:r>
-        <w:rPr>
-          <w:rFonts w:ascii="Arial" w:hAnsi="Arial" w:cs="Arial"/>
-        </w:rPr>
-        <w:t>Se evaluarán tres métricas financieras clave para determinar la viabilidad del proyecto:</w:t>
-      </w:r>
-    </w:p>
-    <w:p>
-      <w:pPr>
-        <w:pStyle w:val="Default"/>
-        <w:ind w:left="698"/>
-        <w:jc w:val="both"/>
-        <w:rPr>
-          <w:rFonts w:ascii="Arial" w:hAnsi="Arial" w:cs="Arial"/>
-        </w:rPr>
-      </w:pPr>
-    </w:p>
-    <w:p>
-      <w:pPr>
-        <w:pStyle w:val="Default"/>
-        <w:ind w:left="1418"/>
-        <w:jc w:val="both"/>
-        <w:rPr>
-          <w:rFonts w:ascii="Arial" w:hAnsi="Arial" w:cs="Arial"/>
-          <w:i/>
-          <w:iCs/>
-        </w:rPr>
-      </w:pPr>
-      <w:r>
-        <w:rPr>
-          <w:rFonts w:ascii="Arial" w:hAnsi="Arial" w:cs="Arial"/>
-          <w:i/>
-          <w:iCs/>
-        </w:rPr>
-        <w:t>5.1.</w:t>
-      </w:r>
-      <w:r>
-        <w:rPr>
-          <w:rFonts w:ascii="Arial" w:hAnsi="Arial" w:cs="Arial"/>
-          <w:i/>
-          <w:iCs/>
-        </w:rPr>
-        <w:t>2.1</w:t>
-      </w:r>
-      <w:r>
-        <w:rPr>
-          <w:rFonts w:ascii="Arial" w:hAnsi="Arial" w:cs="Arial"/>
-          <w:i/>
-          <w:iCs/>
-        </w:rPr>
-        <w:t xml:space="preserve"> </w:t>
-      </w:r>
-      <w:r>
-        <w:rPr>
-          <w:rFonts w:ascii="Arial" w:hAnsi="Arial" w:cs="Arial"/>
-          <w:i/>
-          <w:iCs/>
-        </w:rPr>
-        <w:t xml:space="preserve">Relación </w:t>
-      </w:r>
-      <w:r>
-        <w:rPr>
-          <w:rFonts w:ascii="Arial" w:hAnsi="Arial" w:cs="Arial"/>
-          <w:i/>
-          <w:iCs/>
-        </w:rPr>
-        <w:t>Beneficio</w:t>
-      </w:r>
-      <w:r>
-        <w:rPr>
-          <w:rFonts w:ascii="Arial" w:hAnsi="Arial" w:cs="Arial"/>
-          <w:i/>
-          <w:iCs/>
-        </w:rPr>
-        <w:t>/</w:t>
-      </w:r>
-      <w:r>
-        <w:rPr>
-          <w:rFonts w:ascii="Arial" w:hAnsi="Arial" w:cs="Arial"/>
-          <w:i/>
-          <w:iCs/>
-        </w:rPr>
-        <w:t>Costo (B/C)</w:t>
-      </w:r>
-    </w:p>
-    <w:p>
-      <w:pPr>
-        <w:pStyle w:val="Default"/>
-        <w:ind w:left="1776"/>
-        <w:jc w:val="both"/>
-        <w:rPr>
-          <w:rFonts w:ascii="Arial" w:hAnsi="Arial" w:cs="Arial"/>
-          <w:lang w:val="es-ES"/>
-        </w:rPr>
-      </w:pPr>
-    </w:p>
-    <w:p>
-      <w:pPr>
-        <w:pStyle w:val="Default"/>
-        <w:ind w:left="1776"/>
-        <w:jc w:val="both"/>
-        <w:rPr>
-          <w:rFonts w:ascii="Arial" w:hAnsi="Arial" w:cs="Arial"/>
-          <w:lang w:val="es-ES"/>
-        </w:rPr>
-      </w:pPr>
-      <w:r>
-        <w:rPr>
-          <w:rFonts w:ascii="Arial" w:hAnsi="Arial" w:cs="Arial"/>
-          <w:lang w:val="es-ES"/>
-        </w:rPr>
-        <w:t>Fórmula:</w:t>
-      </w:r>
-    </w:p>
-    <w:p>
-      <w:pPr>
-        <w:pStyle w:val="Default"/>
-        <w:ind w:left="3180"/>
-        <w:jc w:val="both"/>
-        <w:rPr>
-          <w:rFonts w:ascii="Arial" w:hAnsi="Arial" w:cs="Arial"/>
-          <w:i/>
-          <w:iCs/>
+        <w:ind w:left="360"/>
+        <w:jc w:val="both"/>
+        <w:outlineLvl w:val="0"/>
+        <w:rPr>
+          <w:rFonts w:ascii="Arial" w:eastAsiaTheme="minorEastAsia" w:hAnsi="Arial" w:cs="Arial"/>
           <w:lang w:val="es-ES"/>
         </w:rPr>
       </w:pPr>
@@ -7725,7 +7649,6 @@
                 <w:rPr>
                   <w:rFonts w:ascii="Cambria Math" w:hAnsi="Cambria Math" w:cs="Arial"/>
                   <w:i/>
-                  <w:iCs/>
                   <w:lang w:val="es-ES"/>
                 </w:rPr>
               </m:ctrlPr>
@@ -7736,7 +7659,7 @@
                   <w:rFonts w:ascii="Cambria Math" w:hAnsi="Cambria Math" w:cs="Arial"/>
                   <w:lang w:val="es-ES"/>
                 </w:rPr>
-                <m:t>Valor Actual de Costos</m:t>
+                <m:t>Valor Actual de Beneficios</m:t>
               </m:r>
             </m:num>
             <m:den>
@@ -7745,161 +7668,87 @@
                   <w:rFonts w:ascii="Cambria Math" w:hAnsi="Cambria Math" w:cs="Arial"/>
                   <w:lang w:val="es-ES"/>
                 </w:rPr>
-                <m:t>Valo</m:t>
-              </m:r>
-              <m:r>
-                <w:rPr>
-                  <w:rFonts w:ascii="Cambria Math" w:hAnsi="Cambria Math" w:cs="Arial"/>
-                  <w:lang w:val="es-ES"/>
-                </w:rPr>
-                <m:t>r</m:t>
-              </m:r>
-              <m:r>
-                <w:rPr>
-                  <w:rFonts w:ascii="Cambria Math" w:hAnsi="Cambria Math" w:cs="Arial"/>
-                  <w:lang w:val="es-ES"/>
-                </w:rPr>
-                <m:t xml:space="preserve"> Actual de beneficios</m:t>
+                <m:t>Valor Actual de Costos</m:t>
               </m:r>
             </m:den>
           </m:f>
-          <m:r>
-            <w:rPr>
-              <w:rFonts w:ascii="Cambria Math" w:hAnsi="Cambria Math" w:cs="Arial"/>
-              <w:lang w:val="es-ES"/>
-            </w:rPr>
-            <m:t>​</m:t>
-          </m:r>
         </m:oMath>
       </m:oMathPara>
-    </w:p>
-    <w:p>
-      <w:pPr>
-        <w:pStyle w:val="Default"/>
-        <w:ind w:left="1776"/>
-        <w:jc w:val="both"/>
-        <w:rPr>
-          <w:rFonts w:ascii="Arial" w:hAnsi="Arial" w:cs="Arial"/>
-          <w:lang w:val="es-ES"/>
-        </w:rPr>
-      </w:pPr>
-      <w:r>
-        <w:rPr>
-          <w:rFonts w:ascii="Arial" w:hAnsi="Arial" w:cs="Arial"/>
-          <w:lang w:val="es-ES"/>
-        </w:rPr>
-        <w:t>Cálculo:</w:t>
-      </w:r>
     </w:p>
     <w:p>
       <w:pPr>
         <w:pStyle w:val="Default"/>
         <w:numPr>
           <w:ilvl w:val="1"/>
-          <w:numId w:val="16"/>
+          <w:numId w:val="21"/>
         </w:numPr>
-        <w:tabs>
-          <w:tab w:val="clear" w:pos="1440"/>
-          <w:tab w:val="num" w:pos="2496"/>
-        </w:tabs>
-        <w:ind w:left="2496"/>
-        <w:jc w:val="both"/>
-        <w:rPr>
-          <w:rFonts w:ascii="Arial" w:hAnsi="Arial" w:cs="Arial"/>
-          <w:i/>
-          <w:iCs/>
+        <w:jc w:val="both"/>
+        <w:outlineLvl w:val="0"/>
+        <w:rPr>
+          <w:rFonts w:ascii="Arial" w:hAnsi="Arial" w:cs="Arial"/>
           <w:lang w:val="es-ES"/>
         </w:rPr>
       </w:pPr>
       <w:r>
         <w:rPr>
           <w:rFonts w:ascii="Arial" w:hAnsi="Arial" w:cs="Arial"/>
-          <w:i/>
-          <w:iCs/>
           <w:lang w:val="es-ES"/>
         </w:rPr>
-        <w:t>Beneficios totales estimados (3 años): </w:t>
-      </w:r>
-      <w:r>
-        <w:rPr>
-          <w:rFonts w:ascii="Arial" w:hAnsi="Arial" w:cs="Arial"/>
-          <w:b/>
-          <w:bCs/>
-          <w:i/>
-          <w:iCs/>
-          <w:lang w:val="es-ES"/>
-        </w:rPr>
-        <w:t>S/ 15,000</w:t>
-      </w:r>
-      <w:r>
-        <w:rPr>
-          <w:rFonts w:ascii="Arial" w:hAnsi="Arial" w:cs="Arial"/>
-          <w:i/>
-          <w:iCs/>
-          <w:lang w:val="es-ES"/>
-        </w:rPr>
-        <w:t> (incluye ahorros y eficiencias).</w:t>
+        <w:t>Cálculo:</w:t>
       </w:r>
     </w:p>
     <w:p>
       <w:pPr>
         <w:pStyle w:val="Default"/>
         <w:numPr>
-          <w:ilvl w:val="1"/>
-          <w:numId w:val="16"/>
+          <w:ilvl w:val="2"/>
+          <w:numId w:val="21"/>
         </w:numPr>
-        <w:tabs>
-          <w:tab w:val="clear" w:pos="1440"/>
-          <w:tab w:val="num" w:pos="2496"/>
-        </w:tabs>
-        <w:ind w:left="2496"/>
-        <w:jc w:val="both"/>
-        <w:rPr>
-          <w:rFonts w:ascii="Arial" w:hAnsi="Arial" w:cs="Arial"/>
-          <w:i/>
-          <w:iCs/>
+        <w:jc w:val="both"/>
+        <w:outlineLvl w:val="0"/>
+        <w:rPr>
+          <w:rFonts w:ascii="Arial" w:hAnsi="Arial" w:cs="Arial"/>
           <w:lang w:val="es-ES"/>
         </w:rPr>
       </w:pPr>
       <w:r>
         <w:rPr>
           <w:rFonts w:ascii="Arial" w:hAnsi="Arial" w:cs="Arial"/>
-          <w:i/>
-          <w:iCs/>
           <w:lang w:val="es-ES"/>
         </w:rPr>
-        <w:t>Costos totales del proyecto: </w:t>
-      </w:r>
-      <w:r>
-        <w:rPr>
-          <w:rFonts w:ascii="Arial" w:hAnsi="Arial" w:cs="Arial"/>
-          <w:b/>
-          <w:bCs/>
-          <w:i/>
-          <w:iCs/>
+        <w:t>Beneficios totales (3 años): S/ 15,000 (incluye intangibles estimados).</w:t>
+      </w:r>
+    </w:p>
+    <w:p>
+      <w:pPr>
+        <w:pStyle w:val="Default"/>
+        <w:numPr>
+          <w:ilvl w:val="2"/>
+          <w:numId w:val="21"/>
+        </w:numPr>
+        <w:jc w:val="both"/>
+        <w:outlineLvl w:val="0"/>
+        <w:rPr>
+          <w:rFonts w:ascii="Arial" w:hAnsi="Arial" w:cs="Arial"/>
           <w:lang w:val="es-ES"/>
         </w:rPr>
-        <w:t>S/ 8,200</w:t>
-      </w:r>
-      <w:r>
-        <w:rPr>
-          <w:rFonts w:ascii="Arial" w:hAnsi="Arial" w:cs="Arial"/>
-          <w:i/>
-          <w:iCs/>
+      </w:pPr>
+      <w:r>
+        <w:rPr>
+          <w:rFonts w:ascii="Arial" w:hAnsi="Arial" w:cs="Arial"/>
           <w:lang w:val="es-ES"/>
         </w:rPr>
-        <w:t>.</w:t>
+        <w:t>Costos totales: S/ 9,850.</w:t>
       </w:r>
     </w:p>
     <w:p>
       <w:pPr>
         <w:pStyle w:val="Default"/>
-        <w:ind w:left="2496"/>
-        <w:jc w:val="both"/>
-        <w:rPr>
-          <w:rFonts w:ascii="Arial" w:hAnsi="Arial" w:cs="Arial"/>
-          <w:i/>
-          <w:iCs/>
+        <w:ind w:left="2160"/>
+        <w:jc w:val="both"/>
+        <w:outlineLvl w:val="0"/>
+        <w:rPr>
+          <w:rFonts w:ascii="Arial" w:hAnsi="Arial" w:cs="Arial"/>
           <w:lang w:val="es-ES"/>
         </w:rPr>
       </w:pPr>
@@ -7907,12 +7756,11 @@
     <w:p>
       <w:pPr>
         <w:pStyle w:val="Default"/>
-        <w:ind w:left="3180"/>
-        <w:jc w:val="both"/>
-        <w:rPr>
-          <w:rFonts w:ascii="Arial" w:hAnsi="Arial" w:cs="Arial"/>
-          <w:i/>
-          <w:iCs/>
+        <w:ind w:left="360"/>
+        <w:jc w:val="both"/>
+        <w:outlineLvl w:val="0"/>
+        <w:rPr>
+          <w:rFonts w:ascii="Arial" w:hAnsi="Arial" w:cs="Arial"/>
           <w:lang w:val="es-ES"/>
         </w:rPr>
       </w:pPr>
@@ -7931,7 +7779,6 @@
                 <w:rPr>
                   <w:rFonts w:ascii="Cambria Math" w:hAnsi="Cambria Math" w:cs="Arial"/>
                   <w:i/>
-                  <w:iCs/>
                   <w:lang w:val="es-ES"/>
                 </w:rPr>
               </m:ctrlPr>
@@ -7951,7 +7798,7 @@
                   <w:rFonts w:ascii="Cambria Math" w:hAnsi="Cambria Math" w:cs="Arial"/>
                   <w:lang w:val="es-ES"/>
                 </w:rPr>
-                <m:t>8,200</m:t>
+                <m:t>9,850</m:t>
               </m:r>
             </m:den>
           </m:f>
@@ -7960,7 +7807,7 @@
               <w:rFonts w:ascii="Cambria Math" w:hAnsi="Cambria Math" w:cs="Arial"/>
               <w:lang w:val="es-ES"/>
             </w:rPr>
-            <m:t>=1.83</m:t>
+            <m:t>=1.52</m:t>
           </m:r>
         </m:oMath>
       </m:oMathPara>
@@ -7968,8 +7815,12 @@
     <w:p>
       <w:pPr>
         <w:pStyle w:val="Default"/>
-        <w:ind w:left="1776"/>
-        <w:jc w:val="both"/>
+        <w:numPr>
+          <w:ilvl w:val="1"/>
+          <w:numId w:val="21"/>
+        </w:numPr>
+        <w:jc w:val="both"/>
+        <w:outlineLvl w:val="0"/>
         <w:rPr>
           <w:rFonts w:ascii="Arial" w:hAnsi="Arial" w:cs="Arial"/>
           <w:lang w:val="es-ES"/>
@@ -7980,15 +7831,71 @@
           <w:rFonts w:ascii="Arial" w:hAnsi="Arial" w:cs="Arial"/>
           <w:lang w:val="es-ES"/>
         </w:rPr>
-        <w:lastRenderedPageBreak/>
         <w:t>Interpretación:</w:t>
       </w:r>
     </w:p>
     <w:p>
       <w:pPr>
         <w:pStyle w:val="Default"/>
-        <w:ind w:left="1776"/>
-        <w:jc w:val="both"/>
+        <w:numPr>
+          <w:ilvl w:val="2"/>
+          <w:numId w:val="21"/>
+        </w:numPr>
+        <w:jc w:val="both"/>
+        <w:outlineLvl w:val="0"/>
+        <w:rPr>
+          <w:rFonts w:ascii="Arial" w:hAnsi="Arial" w:cs="Arial"/>
+          <w:lang w:val="es-ES"/>
+        </w:rPr>
+      </w:pPr>
+      <w:r>
+        <w:rPr>
+          <w:rFonts w:ascii="Arial" w:hAnsi="Arial" w:cs="Arial"/>
+          <w:lang w:val="es-ES"/>
+        </w:rPr>
+        <w:t>B/C &gt; 1: El proyecto es rentable (por cada sol invertido, se recupera S/ 1.52).</w:t>
+      </w:r>
+    </w:p>
+    <w:p>
+      <w:pPr>
+        <w:pStyle w:val="Default"/>
+        <w:ind w:left="720"/>
+        <w:jc w:val="both"/>
+        <w:outlineLvl w:val="0"/>
+        <w:rPr>
+          <w:rFonts w:ascii="Arial" w:hAnsi="Arial" w:cs="Arial"/>
+          <w:lang w:val="es-ES"/>
+        </w:rPr>
+      </w:pPr>
+    </w:p>
+    <w:p>
+      <w:pPr>
+        <w:pStyle w:val="Default"/>
+        <w:numPr>
+          <w:ilvl w:val="0"/>
+          <w:numId w:val="21"/>
+        </w:numPr>
+        <w:jc w:val="both"/>
+        <w:outlineLvl w:val="0"/>
+        <w:rPr>
+          <w:rFonts w:ascii="Arial" w:hAnsi="Arial" w:cs="Arial"/>
+          <w:lang w:val="es-ES"/>
+        </w:rPr>
+      </w:pPr>
+      <w:r>
+        <w:rPr>
+          <w:rFonts w:ascii="Arial" w:hAnsi="Arial" w:cs="Arial"/>
+          <w:lang w:val="es-ES"/>
+        </w:rPr>
+        <w:t>Valor Actual Neto (VAN)</w:t>
+      </w:r>
+    </w:p>
+    <w:p>
+      <w:pPr>
+        <w:pStyle w:val="Default"/>
+        <w:ind w:left="720"/>
+        <w:jc w:val="both"/>
+        <w:outlineLvl w:val="0"/>
         <w:rPr>
           <w:rFonts w:ascii="Arial" w:hAnsi="Arial" w:cs="Arial"/>
           <w:lang w:val="es-ES"/>
@@ -8000,150 +7907,32 @@
         <w:pStyle w:val="Default"/>
         <w:numPr>
           <w:ilvl w:val="1"/>
-          <w:numId w:val="16"/>
+          <w:numId w:val="21"/>
         </w:numPr>
-        <w:tabs>
-          <w:tab w:val="clear" w:pos="1440"/>
-          <w:tab w:val="num" w:pos="2496"/>
-        </w:tabs>
-        <w:ind w:left="2496"/>
-        <w:jc w:val="both"/>
-        <w:rPr>
-          <w:rFonts w:ascii="Arial" w:hAnsi="Arial" w:cs="Arial"/>
-          <w:i/>
-          <w:iCs/>
+        <w:jc w:val="both"/>
+        <w:outlineLvl w:val="0"/>
+        <w:rPr>
+          <w:rFonts w:ascii="Arial" w:hAnsi="Arial" w:cs="Arial"/>
           <w:lang w:val="es-ES"/>
         </w:rPr>
       </w:pPr>
       <w:r>
         <w:rPr>
           <w:rFonts w:ascii="Arial" w:hAnsi="Arial" w:cs="Arial"/>
-          <w:b/>
-          <w:bCs/>
-          <w:i/>
-          <w:iCs/>
           <w:lang w:val="es-ES"/>
         </w:rPr>
-        <w:t>B/C &gt; 1</w:t>
-      </w:r>
-      <w:r>
-        <w:rPr>
-          <w:rFonts w:ascii="Arial" w:hAnsi="Arial" w:cs="Arial"/>
-          <w:i/>
-          <w:iCs/>
+        <w:t>Fórmula:</w:t>
+      </w:r>
+    </w:p>
+    <w:p>
+      <w:pPr>
+        <w:pStyle w:val="Default"/>
+        <w:ind w:left="360"/>
+        <w:jc w:val="both"/>
+        <w:outlineLvl w:val="0"/>
+        <w:rPr>
+          <w:rFonts w:ascii="Arial" w:hAnsi="Arial" w:cs="Arial"/>
           <w:lang w:val="es-ES"/>
-        </w:rPr>
-        <w:t>: El proyecto es rentable (por cada sol invertido, se recupera S/ 1.83).</w:t>
-      </w:r>
-    </w:p>
-    <w:p>
-      <w:pPr>
-        <w:pStyle w:val="Default"/>
-        <w:ind w:left="2124"/>
-        <w:jc w:val="both"/>
-        <w:rPr>
-          <w:rFonts w:ascii="Arial" w:hAnsi="Arial" w:cs="Arial"/>
-          <w:i/>
-          <w:iCs/>
-          <w:lang w:val="es-ES"/>
-        </w:rPr>
-      </w:pPr>
-    </w:p>
-    <w:p>
-      <w:pPr>
-        <w:pStyle w:val="Default"/>
-        <w:ind w:left="2124"/>
-        <w:jc w:val="both"/>
-        <w:rPr>
-          <w:rFonts w:ascii="Arial" w:hAnsi="Arial" w:cs="Arial"/>
-          <w:i/>
-          <w:iCs/>
-          <w:color w:val="auto"/>
-        </w:rPr>
-      </w:pPr>
-    </w:p>
-    <w:p>
-      <w:pPr>
-        <w:pStyle w:val="Default"/>
-        <w:ind w:left="338"/>
-        <w:jc w:val="both"/>
-        <w:rPr>
-          <w:rFonts w:ascii="Arial" w:hAnsi="Arial" w:cs="Arial"/>
-          <w:i/>
-          <w:iCs/>
-        </w:rPr>
-      </w:pPr>
-      <w:r>
-        <w:rPr>
-          <w:rFonts w:ascii="Arial" w:hAnsi="Arial" w:cs="Arial"/>
-          <w:i/>
-          <w:iCs/>
-        </w:rPr>
-        <w:t xml:space="preserve">                    </w:t>
-      </w:r>
-      <w:r>
-        <w:rPr>
-          <w:rFonts w:ascii="Arial" w:hAnsi="Arial" w:cs="Arial"/>
-          <w:i/>
-          <w:iCs/>
-        </w:rPr>
-        <w:t>5.1.</w:t>
-      </w:r>
-      <w:r>
-        <w:rPr>
-          <w:rFonts w:ascii="Arial" w:hAnsi="Arial" w:cs="Arial"/>
-          <w:i/>
-          <w:iCs/>
-        </w:rPr>
-        <w:t>2.2</w:t>
-      </w:r>
-      <w:r>
-        <w:rPr>
-          <w:rFonts w:ascii="Arial" w:hAnsi="Arial" w:cs="Arial"/>
-          <w:i/>
-          <w:iCs/>
-        </w:rPr>
-        <w:t xml:space="preserve"> Valor Actual Neto (VAN)</w:t>
-      </w:r>
-    </w:p>
-    <w:p>
-      <w:pPr>
-        <w:pStyle w:val="Default"/>
-        <w:ind w:left="1776"/>
-        <w:jc w:val="both"/>
-        <w:rPr>
-          <w:rFonts w:ascii="Arial" w:hAnsi="Arial" w:cs="Arial"/>
-          <w:lang w:val="es-ES"/>
-        </w:rPr>
-      </w:pPr>
-    </w:p>
-    <w:p>
-      <w:pPr>
-        <w:pStyle w:val="Default"/>
-        <w:ind w:left="1776"/>
-        <w:jc w:val="both"/>
-        <w:rPr>
-          <w:rFonts w:ascii="Arial" w:hAnsi="Arial" w:cs="Arial"/>
-          <w:lang w:val="es-ES"/>
-        </w:rPr>
-      </w:pPr>
-      <w:r>
-        <w:rPr>
-          <w:rFonts w:ascii="Arial" w:hAnsi="Arial" w:cs="Arial"/>
-          <w:lang w:val="es-ES"/>
-        </w:rPr>
-        <w:t>Fórmula:</w:t>
-      </w:r>
-    </w:p>
-    <w:p>
-      <w:pPr>
-        <w:pStyle w:val="Default"/>
-        <w:ind w:left="1776"/>
-        <w:jc w:val="both"/>
-        <w:rPr>
-          <w:rFonts w:ascii="Cambria Math" w:hAnsi="Cambria Math" w:cs="Arial"/>
-          <w:i/>
-          <w:iCs/>
         </w:rPr>
       </w:pPr>
       <m:oMathPara>
@@ -8151,6 +7940,7 @@
           <m:r>
             <w:rPr>
               <w:rFonts w:ascii="Cambria Math" w:hAnsi="Cambria Math" w:cs="Arial"/>
+              <w:lang w:val="es-ES"/>
             </w:rPr>
             <m:t>VAN=∑</m:t>
           </m:r>
@@ -8160,678 +7950,7 @@
                 <w:rPr>
                   <w:rFonts w:ascii="Cambria Math" w:hAnsi="Cambria Math" w:cs="Arial"/>
                   <w:i/>
-                  <w:iCs/>
-                </w:rPr>
-              </m:ctrlPr>
-            </m:dPr>
-            <m:e>
-              <m:sSup>
-                <m:sSupPr>
-                  <m:ctrlPr>
-                    <w:rPr>
-                      <w:rFonts w:ascii="Cambria Math" w:hAnsi="Cambria Math" w:cs="Arial"/>
-                      <w:i/>
-                      <w:iCs/>
-                    </w:rPr>
-                  </m:ctrlPr>
-                </m:sSupPr>
-                <m:e>
-                  <m:f>
-                    <m:fPr>
-                      <m:ctrlPr>
-                        <w:rPr>
-                          <w:rFonts w:ascii="Cambria Math" w:hAnsi="Cambria Math" w:cs="Arial"/>
-                          <w:i/>
-                          <w:iCs/>
-                        </w:rPr>
-                      </m:ctrlPr>
-                    </m:fPr>
-                    <m:num>
-                      <m:r>
-                        <w:rPr>
-                          <w:rFonts w:ascii="Cambria Math" w:hAnsi="Cambria Math" w:cs="Arial"/>
-                        </w:rPr>
-                        <m:t>Flujo de Caja​</m:t>
-                      </m:r>
-                    </m:num>
-                    <m:den>
-                      <m:d>
-                        <m:dPr>
-                          <m:ctrlPr>
-                            <w:rPr>
-                              <w:rFonts w:ascii="Cambria Math" w:hAnsi="Cambria Math" w:cs="Arial"/>
-                              <w:i/>
-                              <w:iCs/>
-                            </w:rPr>
-                          </m:ctrlPr>
-                        </m:dPr>
-                        <m:e>
-                          <m:r>
-                            <w:rPr>
-                              <w:rFonts w:ascii="Cambria Math" w:hAnsi="Cambria Math" w:cs="Arial"/>
-                            </w:rPr>
-                            <m:t>1+i</m:t>
-                          </m:r>
-                        </m:e>
-                      </m:d>
-                    </m:den>
-                  </m:f>
-                </m:e>
-                <m:sup>
-                  <m:r>
-                    <w:rPr>
-                      <w:rFonts w:ascii="Cambria Math" w:hAnsi="Cambria Math" w:cs="Arial"/>
-                    </w:rPr>
-                    <m:t>n</m:t>
-                  </m:r>
-                </m:sup>
-              </m:sSup>
-              <m:r>
-                <w:rPr>
-                  <w:rFonts w:ascii="Cambria Math" w:hAnsi="Cambria Math" w:cs="Arial"/>
-                </w:rPr>
-                <m:t xml:space="preserve"> </m:t>
-              </m:r>
-            </m:e>
-          </m:d>
-          <m:r>
-            <w:rPr>
-              <w:rFonts w:ascii="Cambria Math" w:hAnsi="Cambria Math" w:cs="Arial"/>
-            </w:rPr>
-            <m:t>-Inversión Inicial</m:t>
-          </m:r>
-        </m:oMath>
-      </m:oMathPara>
-    </w:p>
-    <w:p>
-      <w:pPr>
-        <w:pStyle w:val="Default"/>
-        <w:ind w:left="1776"/>
-        <w:jc w:val="both"/>
-        <w:rPr>
-          <w:rFonts w:ascii="Cambria Math" w:hAnsi="Cambria Math" w:cs="Arial"/>
-          <w:i/>
-          <w:iCs/>
-        </w:rPr>
-      </w:pPr>
-    </w:p>
-    <w:p>
-      <w:pPr>
-        <w:pStyle w:val="Default"/>
-        <w:ind w:left="1776"/>
-        <w:jc w:val="both"/>
-        <w:rPr>
-          <w:rFonts w:ascii="Arial" w:hAnsi="Arial" w:cs="Arial"/>
-          <w:lang w:val="es-ES"/>
-        </w:rPr>
-      </w:pPr>
-      <w:r>
-        <w:rPr>
-          <w:rFonts w:ascii="Arial" w:hAnsi="Arial" w:cs="Arial"/>
-          <w:lang w:val="es-ES"/>
-        </w:rPr>
-        <w:t>Donde</w:t>
-      </w:r>
-      <w:r>
-        <w:rPr>
-          <w:rFonts w:ascii="Arial" w:hAnsi="Arial" w:cs="Arial"/>
-          <w:lang w:val="es-ES"/>
-        </w:rPr>
-        <w:t>:</w:t>
-      </w:r>
-    </w:p>
-    <w:p>
-      <w:pPr>
-        <w:pStyle w:val="Default"/>
-        <w:numPr>
-          <w:ilvl w:val="1"/>
-          <w:numId w:val="16"/>
-        </w:numPr>
-        <w:tabs>
-          <w:tab w:val="clear" w:pos="1440"/>
-          <w:tab w:val="num" w:pos="2496"/>
-        </w:tabs>
-        <w:ind w:left="2496"/>
-        <w:jc w:val="both"/>
-        <w:rPr>
-          <w:rFonts w:ascii="Arial" w:hAnsi="Arial" w:cs="Arial"/>
-          <w:i/>
-          <w:iCs/>
-          <w:lang w:val="es-ES"/>
-        </w:rPr>
-      </w:pPr>
-      <w:r>
-        <w:rPr>
-          <w:rFonts w:ascii="Arial" w:hAnsi="Arial" w:cs="Arial"/>
-          <w:i/>
-          <w:iCs/>
-        </w:rPr>
-        <w:t>i =</w:t>
-      </w:r>
-      <w:r>
-        <w:rPr>
-          <w:rFonts w:ascii="Arial" w:hAnsi="Arial" w:cs="Arial"/>
-          <w:i/>
-          <w:iCs/>
-        </w:rPr>
-        <w:t>Tasa de descuento (10% anual, COK de la UPT).</w:t>
-      </w:r>
-    </w:p>
-    <w:p>
-      <w:pPr>
-        <w:pStyle w:val="Default"/>
-        <w:numPr>
-          <w:ilvl w:val="1"/>
-          <w:numId w:val="16"/>
-        </w:numPr>
-        <w:tabs>
-          <w:tab w:val="clear" w:pos="1440"/>
-          <w:tab w:val="num" w:pos="2496"/>
-        </w:tabs>
-        <w:ind w:left="2496"/>
-        <w:jc w:val="both"/>
-        <w:rPr>
-          <w:rFonts w:ascii="Arial" w:hAnsi="Arial" w:cs="Arial"/>
-          <w:i/>
-          <w:iCs/>
-          <w:lang w:val="es-ES"/>
-        </w:rPr>
-      </w:pPr>
-      <w:r>
-        <w:rPr>
-          <w:rFonts w:ascii="Arial" w:hAnsi="Arial" w:cs="Arial"/>
-          <w:i/>
-          <w:iCs/>
-          <w:lang w:val="es-ES"/>
-        </w:rPr>
-        <w:t xml:space="preserve">n = </w:t>
-      </w:r>
-      <w:r>
-        <w:rPr>
-          <w:rFonts w:ascii="Arial" w:hAnsi="Arial" w:cs="Arial"/>
-          <w:i/>
-          <w:iCs/>
-          <w:lang w:val="es-ES"/>
-        </w:rPr>
-        <w:t>Año del flujo (1, 2, 3).</w:t>
-      </w:r>
-    </w:p>
-    <w:p>
-      <w:pPr>
-        <w:pStyle w:val="Default"/>
-        <w:ind w:left="2136"/>
-        <w:jc w:val="both"/>
-        <w:rPr>
-          <w:rFonts w:ascii="Arial" w:hAnsi="Arial" w:cs="Arial"/>
-          <w:i/>
-          <w:iCs/>
-          <w:lang w:val="es-ES"/>
-        </w:rPr>
-      </w:pPr>
-    </w:p>
-    <w:p>
-      <w:pPr>
-        <w:pStyle w:val="Default"/>
-        <w:ind w:left="1776"/>
-        <w:jc w:val="both"/>
-        <w:rPr>
-          <w:rFonts w:ascii="Arial" w:hAnsi="Arial" w:cs="Arial"/>
-          <w:lang w:val="es-ES"/>
-        </w:rPr>
-      </w:pPr>
-      <w:r>
-        <w:rPr>
-          <w:rFonts w:ascii="Arial" w:hAnsi="Arial" w:cs="Arial"/>
-          <w:lang w:val="es-ES"/>
-        </w:rPr>
-        <w:t>Flujos de caja proyectados (S/)</w:t>
-      </w:r>
-    </w:p>
-    <w:p>
-      <w:pPr>
-        <w:pStyle w:val="Default"/>
-        <w:ind w:left="1776"/>
-        <w:jc w:val="both"/>
-        <w:rPr>
-          <w:rFonts w:ascii="Arial" w:eastAsiaTheme="minorEastAsia" w:hAnsi="Arial" w:cs="Arial"/>
-          <w:i/>
-          <w:iCs/>
-          <w:lang w:val="es-ES"/>
-        </w:rPr>
-      </w:pPr>
-    </w:p>
-    <w:tbl>
-      <w:tblPr>
-        <w:tblStyle w:val="Tablaconcuadrcula"/>
-        <w:tblW w:w="0" w:type="auto"/>
-        <w:tblInd w:w="360" w:type="dxa"/>
-        <w:tblLook w:val="04A0" w:firstRow="1" w:lastRow="0" w:firstColumn="1" w:lastColumn="0" w:noHBand="0" w:noVBand="1"/>
-      </w:tblPr>
-      <w:tblGrid>
-        <w:gridCol w:w="2515"/>
-        <w:gridCol w:w="2323"/>
-        <w:gridCol w:w="1648"/>
-        <w:gridCol w:w="1648"/>
-      </w:tblGrid>
-      <w:tr>
-        <w:tc>
-          <w:tcPr>
-            <w:tcW w:w="2515" w:type="dxa"/>
-            <w:shd w:val="clear" w:color="auto" w:fill="AEAAAA" w:themeFill="background2" w:themeFillShade="BF"/>
-          </w:tcPr>
-          <w:p>
-            <w:pPr>
-              <w:pStyle w:val="Default"/>
-              <w:spacing w:line="480" w:lineRule="auto"/>
-              <w:jc w:val="both"/>
-              <w:rPr>
-                <w:rFonts w:ascii="Arial" w:hAnsi="Arial" w:cs="Arial"/>
-                <w:b/>
-                <w:bCs/>
-                <w:color w:val="auto"/>
-                <w:lang w:val="es-ES"/>
-              </w:rPr>
-            </w:pPr>
-            <w:r>
-              <w:t>Año</w:t>
-            </w:r>
-          </w:p>
-        </w:tc>
-        <w:tc>
-          <w:tcPr>
-            <w:tcW w:w="2323" w:type="dxa"/>
-            <w:shd w:val="clear" w:color="auto" w:fill="AEAAAA" w:themeFill="background2" w:themeFillShade="BF"/>
-          </w:tcPr>
-          <w:p>
-            <w:pPr>
-              <w:pStyle w:val="Default"/>
-              <w:spacing w:line="480" w:lineRule="auto"/>
-              <w:jc w:val="both"/>
-              <w:rPr>
-                <w:rFonts w:ascii="Arial" w:hAnsi="Arial" w:cs="Arial"/>
-                <w:b/>
-                <w:bCs/>
-                <w:color w:val="auto"/>
-                <w:lang w:val="es-ES"/>
-              </w:rPr>
-            </w:pPr>
-            <w:r>
-              <w:t>Beneficios</w:t>
-            </w:r>
-          </w:p>
-        </w:tc>
-        <w:tc>
-          <w:tcPr>
-            <w:tcW w:w="1648" w:type="dxa"/>
-            <w:shd w:val="clear" w:color="auto" w:fill="AEAAAA" w:themeFill="background2" w:themeFillShade="BF"/>
-          </w:tcPr>
-          <w:p>
-            <w:pPr>
-              <w:pStyle w:val="Default"/>
-              <w:spacing w:line="480" w:lineRule="auto"/>
-              <w:jc w:val="both"/>
-              <w:rPr>
-                <w:rFonts w:ascii="Arial" w:hAnsi="Arial" w:cs="Arial"/>
-                <w:b/>
-                <w:bCs/>
-                <w:color w:val="auto"/>
-                <w:lang w:val="es-ES"/>
-              </w:rPr>
-            </w:pPr>
-            <w:r>
-              <w:t>Costos</w:t>
-            </w:r>
-          </w:p>
-        </w:tc>
-        <w:tc>
-          <w:tcPr>
-            <w:tcW w:w="1648" w:type="dxa"/>
-            <w:shd w:val="clear" w:color="auto" w:fill="AEAAAA" w:themeFill="background2" w:themeFillShade="BF"/>
-          </w:tcPr>
-          <w:p>
-            <w:pPr>
-              <w:pStyle w:val="Default"/>
-              <w:spacing w:line="480" w:lineRule="auto"/>
-              <w:jc w:val="both"/>
-              <w:rPr>
-                <w:rFonts w:ascii="Arial" w:hAnsi="Arial" w:cs="Arial"/>
-                <w:b/>
-                <w:bCs/>
-                <w:color w:val="auto"/>
-                <w:lang w:val="es-ES"/>
-              </w:rPr>
-            </w:pPr>
-            <w:r>
-              <w:t>Flujo Neto</w:t>
-            </w:r>
-          </w:p>
-        </w:tc>
-      </w:tr>
-      <w:tr>
-        <w:tc>
-          <w:tcPr>
-            <w:tcW w:w="2515" w:type="dxa"/>
-          </w:tcPr>
-          <w:p>
-            <w:pPr>
-              <w:pStyle w:val="Default"/>
-              <w:spacing w:line="480" w:lineRule="auto"/>
-              <w:jc w:val="both"/>
-              <w:rPr>
-                <w:rFonts w:ascii="Arial" w:hAnsi="Arial" w:cs="Arial"/>
-                <w:color w:val="auto"/>
-                <w:lang w:val="es-ES"/>
-              </w:rPr>
-            </w:pPr>
-            <w:r>
-              <w:t>1</w:t>
-            </w:r>
-          </w:p>
-        </w:tc>
-        <w:tc>
-          <w:tcPr>
-            <w:tcW w:w="2323" w:type="dxa"/>
-          </w:tcPr>
-          <w:p>
-            <w:pPr>
-              <w:pStyle w:val="Default"/>
-              <w:spacing w:line="480" w:lineRule="auto"/>
-              <w:jc w:val="both"/>
-              <w:rPr>
-                <w:rFonts w:ascii="Arial" w:hAnsi="Arial" w:cs="Arial"/>
-                <w:color w:val="auto"/>
-                <w:lang w:val="es-ES"/>
-              </w:rPr>
-            </w:pPr>
-            <w:r>
-              <w:t>5,000</w:t>
-            </w:r>
-          </w:p>
-        </w:tc>
-        <w:tc>
-          <w:tcPr>
-            <w:tcW w:w="1648" w:type="dxa"/>
-          </w:tcPr>
-          <w:p>
-            <w:pPr>
-              <w:pStyle w:val="Default"/>
-              <w:spacing w:line="480" w:lineRule="auto"/>
-              <w:jc w:val="both"/>
-              <w:rPr>
-                <w:rFonts w:ascii="Arial" w:hAnsi="Arial" w:cs="Arial"/>
-                <w:color w:val="auto"/>
-                <w:lang w:val="es-ES"/>
-              </w:rPr>
-            </w:pPr>
-            <w:r>
-              <w:t>8,200</w:t>
-            </w:r>
-          </w:p>
-        </w:tc>
-        <w:tc>
-          <w:tcPr>
-            <w:tcW w:w="1648" w:type="dxa"/>
-          </w:tcPr>
-          <w:p>
-            <w:pPr>
-              <w:pStyle w:val="Default"/>
-              <w:spacing w:line="480" w:lineRule="auto"/>
-              <w:jc w:val="both"/>
-              <w:rPr>
-                <w:rFonts w:ascii="Arial" w:hAnsi="Arial" w:cs="Arial"/>
-                <w:color w:val="auto"/>
-                <w:lang w:val="es-ES"/>
-              </w:rPr>
-            </w:pPr>
-            <w:r>
-              <w:t>-3,200</w:t>
-            </w:r>
-          </w:p>
-        </w:tc>
-      </w:tr>
-      <w:tr>
-        <w:tc>
-          <w:tcPr>
-            <w:tcW w:w="2515" w:type="dxa"/>
-          </w:tcPr>
-          <w:p>
-            <w:pPr>
-              <w:pStyle w:val="Default"/>
-              <w:spacing w:line="480" w:lineRule="auto"/>
-              <w:jc w:val="both"/>
-              <w:rPr>
-                <w:rFonts w:ascii="Arial" w:hAnsi="Arial" w:cs="Arial"/>
-                <w:color w:val="auto"/>
-                <w:lang w:val="es-ES"/>
-              </w:rPr>
-            </w:pPr>
-            <w:r>
-              <w:t>2</w:t>
-            </w:r>
-          </w:p>
-        </w:tc>
-        <w:tc>
-          <w:tcPr>
-            <w:tcW w:w="2323" w:type="dxa"/>
-          </w:tcPr>
-          <w:p>
-            <w:pPr>
-              <w:pStyle w:val="Default"/>
-              <w:spacing w:line="480" w:lineRule="auto"/>
-              <w:jc w:val="both"/>
-              <w:rPr>
-                <w:rFonts w:ascii="Arial" w:hAnsi="Arial" w:cs="Arial"/>
-                <w:color w:val="auto"/>
-                <w:lang w:val="es-ES"/>
-              </w:rPr>
-            </w:pPr>
-            <w:r>
-              <w:t>5,000</w:t>
-            </w:r>
-          </w:p>
-        </w:tc>
-        <w:tc>
-          <w:tcPr>
-            <w:tcW w:w="1648" w:type="dxa"/>
-          </w:tcPr>
-          <w:p>
-            <w:pPr>
-              <w:pStyle w:val="Default"/>
-              <w:spacing w:line="480" w:lineRule="auto"/>
-              <w:jc w:val="both"/>
-              <w:rPr>
-                <w:rFonts w:ascii="Arial" w:hAnsi="Arial" w:cs="Arial"/>
-                <w:color w:val="auto"/>
-                <w:lang w:val="es-ES"/>
-              </w:rPr>
-            </w:pPr>
-            <w:r>
-              <w:t>500</w:t>
-            </w:r>
-          </w:p>
-        </w:tc>
-        <w:tc>
-          <w:tcPr>
-            <w:tcW w:w="1648" w:type="dxa"/>
-          </w:tcPr>
-          <w:p>
-            <w:pPr>
-              <w:pStyle w:val="Default"/>
-              <w:spacing w:line="480" w:lineRule="auto"/>
-              <w:jc w:val="both"/>
-              <w:rPr>
-                <w:rFonts w:ascii="Arial" w:hAnsi="Arial" w:cs="Arial"/>
-                <w:color w:val="auto"/>
-                <w:lang w:val="es-ES"/>
-              </w:rPr>
-            </w:pPr>
-            <w:r>
-              <w:t>4,500</w:t>
-            </w:r>
-          </w:p>
-        </w:tc>
-      </w:tr>
-      <w:tr>
-        <w:tc>
-          <w:tcPr>
-            <w:tcW w:w="2515" w:type="dxa"/>
-          </w:tcPr>
-          <w:p>
-            <w:pPr>
-              <w:pStyle w:val="Default"/>
-              <w:spacing w:line="480" w:lineRule="auto"/>
-              <w:jc w:val="both"/>
-              <w:rPr>
-                <w:rFonts w:ascii="Arial" w:hAnsi="Arial" w:cs="Arial"/>
-                <w:color w:val="auto"/>
-                <w:lang w:val="es-ES"/>
-              </w:rPr>
-            </w:pPr>
-            <w:r>
-              <w:t>3</w:t>
-            </w:r>
-          </w:p>
-        </w:tc>
-        <w:tc>
-          <w:tcPr>
-            <w:tcW w:w="2323" w:type="dxa"/>
-          </w:tcPr>
-          <w:p>
-            <w:pPr>
-              <w:pStyle w:val="Default"/>
-              <w:spacing w:line="480" w:lineRule="auto"/>
-              <w:jc w:val="both"/>
-              <w:rPr>
-                <w:rFonts w:ascii="Arial" w:hAnsi="Arial" w:cs="Arial"/>
-                <w:color w:val="auto"/>
-                <w:lang w:val="es-ES"/>
-              </w:rPr>
-            </w:pPr>
-            <w:r>
-              <w:t>5,000</w:t>
-            </w:r>
-          </w:p>
-        </w:tc>
-        <w:tc>
-          <w:tcPr>
-            <w:tcW w:w="1648" w:type="dxa"/>
-          </w:tcPr>
-          <w:p>
-            <w:pPr>
-              <w:pStyle w:val="Default"/>
-              <w:spacing w:line="480" w:lineRule="auto"/>
-              <w:jc w:val="both"/>
-              <w:rPr>
-                <w:rFonts w:ascii="Arial" w:hAnsi="Arial" w:cs="Arial"/>
-                <w:color w:val="auto"/>
-                <w:lang w:val="es-ES"/>
-              </w:rPr>
-            </w:pPr>
-            <w:r>
-              <w:t>500</w:t>
-            </w:r>
-          </w:p>
-        </w:tc>
-        <w:tc>
-          <w:tcPr>
-            <w:tcW w:w="1648" w:type="dxa"/>
-          </w:tcPr>
-          <w:p>
-            <w:pPr>
-              <w:pStyle w:val="Default"/>
-              <w:spacing w:line="480" w:lineRule="auto"/>
-              <w:jc w:val="both"/>
-              <w:rPr>
-                <w:rFonts w:ascii="Arial" w:hAnsi="Arial" w:cs="Arial"/>
-                <w:color w:val="auto"/>
-                <w:lang w:val="es-ES"/>
-              </w:rPr>
-            </w:pPr>
-            <w:r>
-              <w:t>4,500</w:t>
-            </w:r>
-          </w:p>
-        </w:tc>
-      </w:tr>
-    </w:tbl>
-    <w:p>
-      <w:pPr>
-        <w:pStyle w:val="Default"/>
-        <w:ind w:left="1776"/>
-        <w:jc w:val="both"/>
-        <w:rPr>
-          <w:rFonts w:ascii="Arial" w:hAnsi="Arial" w:cs="Arial"/>
-          <w:lang w:val="es-ES"/>
-        </w:rPr>
-      </w:pPr>
-    </w:p>
-    <w:p>
-      <w:pPr>
-        <w:pStyle w:val="Default"/>
-        <w:ind w:left="1776"/>
-        <w:jc w:val="both"/>
-        <w:rPr>
-          <w:rFonts w:ascii="Arial" w:hAnsi="Arial" w:cs="Arial"/>
-          <w:lang w:val="es-ES"/>
-        </w:rPr>
-      </w:pPr>
-      <w:r>
-        <w:rPr>
-          <w:rFonts w:ascii="Arial" w:hAnsi="Arial" w:cs="Arial"/>
-          <w:lang w:val="es-ES"/>
-        </w:rPr>
-        <w:t>Cálculo del VAN:</w:t>
-      </w:r>
-    </w:p>
-    <w:p>
-      <w:pPr>
-        <w:pStyle w:val="Default"/>
-        <w:ind w:left="1776"/>
-        <w:jc w:val="both"/>
-        <w:rPr>
-          <w:rFonts w:ascii="Arial" w:hAnsi="Arial" w:cs="Arial"/>
-          <w:lang w:val="es-ES"/>
-        </w:rPr>
-      </w:pPr>
-    </w:p>
-    <w:p>
-      <w:pPr>
-        <w:pStyle w:val="Default"/>
-        <w:jc w:val="both"/>
-        <w:rPr>
-          <w:rFonts w:ascii="Arial" w:eastAsiaTheme="minorEastAsia" w:hAnsi="Arial" w:cs="Arial"/>
-          <w:b/>
-          <w:bCs/>
-          <w:sz w:val="22"/>
-          <w:szCs w:val="22"/>
-        </w:rPr>
-      </w:pPr>
-      <m:oMathPara>
-        <m:oMath>
-          <m:r>
-            <w:rPr>
-              <w:rFonts w:ascii="Cambria Math" w:hAnsi="Cambria Math" w:cs="Arial"/>
-              <w:sz w:val="22"/>
-              <w:szCs w:val="22"/>
-            </w:rPr>
-            <m:t>VAN</m:t>
-          </m:r>
-          <m:r>
-            <w:rPr>
-              <w:rFonts w:ascii="Cambria Math" w:hAnsi="Cambria Math" w:cs="Arial"/>
-              <w:sz w:val="22"/>
-              <w:szCs w:val="22"/>
-            </w:rPr>
-            <m:t>=</m:t>
-          </m:r>
-          <m:d>
-            <m:dPr>
-              <m:ctrlPr>
-                <w:rPr>
-                  <w:rFonts w:ascii="Cambria Math" w:hAnsi="Cambria Math" w:cs="Arial"/>
-                  <w:i/>
-                  <w:sz w:val="22"/>
-                  <w:szCs w:val="22"/>
+                  <w:lang w:val="es-ES"/>
                 </w:rPr>
               </m:ctrlPr>
             </m:dPr>
@@ -8842,8 +7961,7 @@
                     <w:rPr>
                       <w:rFonts w:ascii="Cambria Math" w:hAnsi="Cambria Math" w:cs="Arial"/>
                       <w:i/>
-                      <w:sz w:val="22"/>
-                      <w:szCs w:val="22"/>
+                      <w:lang w:val="es-ES"/>
                     </w:rPr>
                   </m:ctrlPr>
                 </m:fPr>
@@ -8851,10 +7969,9 @@
                   <m:r>
                     <w:rPr>
                       <w:rFonts w:ascii="Cambria Math" w:hAnsi="Cambria Math" w:cs="Arial"/>
-                      <w:sz w:val="22"/>
-                      <w:szCs w:val="22"/>
+                      <w:lang w:val="es-ES"/>
                     </w:rPr>
-                    <m:t>-3200</m:t>
+                    <m:t>Flujo de Caja</m:t>
                   </m:r>
                 </m:num>
                 <m:den>
@@ -8864,8 +7981,7 @@
                         <w:rPr>
                           <w:rFonts w:ascii="Cambria Math" w:hAnsi="Cambria Math" w:cs="Arial"/>
                           <w:i/>
-                          <w:sz w:val="22"/>
-                          <w:szCs w:val="22"/>
+                          <w:lang w:val="es-ES"/>
                         </w:rPr>
                       </m:ctrlPr>
                     </m:sSupPr>
@@ -8876,8 +7992,7 @@
                             <w:rPr>
                               <w:rFonts w:ascii="Cambria Math" w:hAnsi="Cambria Math" w:cs="Arial"/>
                               <w:i/>
-                              <w:sz w:val="22"/>
-                              <w:szCs w:val="22"/>
+                              <w:lang w:val="es-ES"/>
                             </w:rPr>
                           </m:ctrlPr>
                         </m:dPr>
@@ -8885,10 +8000,9 @@
                           <m:r>
                             <w:rPr>
                               <w:rFonts w:ascii="Cambria Math" w:hAnsi="Cambria Math" w:cs="Arial"/>
-                              <w:sz w:val="22"/>
-                              <w:szCs w:val="22"/>
+                              <w:lang w:val="es-ES"/>
                             </w:rPr>
-                            <m:t>1.10</m:t>
+                            <m:t>1+i</m:t>
                           </m:r>
                         </m:e>
                       </m:d>
@@ -8897,41 +8011,582 @@
                       <m:r>
                         <w:rPr>
                           <w:rFonts w:ascii="Cambria Math" w:hAnsi="Cambria Math" w:cs="Arial"/>
-                          <w:sz w:val="22"/>
-                          <w:szCs w:val="22"/>
+                          <w:lang w:val="es-ES"/>
                         </w:rPr>
-                        <m:t>1</m:t>
+                        <m:t>n</m:t>
                       </m:r>
                     </m:sup>
                   </m:sSup>
                 </m:den>
               </m:f>
-              <m:r>
-                <w:rPr>
-                  <w:rFonts w:ascii="Cambria Math" w:hAnsi="Cambria Math" w:cs="Arial"/>
-                  <w:sz w:val="22"/>
-                  <w:szCs w:val="22"/>
-                </w:rPr>
-                <m:t>​</m:t>
-              </m:r>
             </m:e>
           </m:d>
           <m:r>
             <w:rPr>
               <w:rFonts w:ascii="Cambria Math" w:hAnsi="Cambria Math" w:cs="Arial"/>
-              <w:sz w:val="22"/>
-              <w:szCs w:val="22"/>
+              <w:lang w:val="es-ES"/>
             </w:rPr>
-            <m:t>+</m:t>
+            <m:t>-Inversi</m:t>
+          </m:r>
+          <m:r>
+            <w:rPr>
+              <w:rFonts w:ascii="Cambria Math" w:hAnsi="Cambria Math" w:cs="Arial"/>
+              <w:lang w:val="es-ES"/>
+            </w:rPr>
+            <m:t>ó</m:t>
+          </m:r>
+          <m:r>
+            <w:rPr>
+              <w:rFonts w:ascii="Cambria Math" w:hAnsi="Cambria Math" w:cs="Arial"/>
+              <w:lang w:val="es-ES"/>
+            </w:rPr>
+            <m:t>n Inicial</m:t>
+          </m:r>
+        </m:oMath>
+      </m:oMathPara>
+    </w:p>
+    <w:p>
+      <w:pPr>
+        <w:pStyle w:val="Default"/>
+        <w:numPr>
+          <w:ilvl w:val="2"/>
+          <w:numId w:val="21"/>
+        </w:numPr>
+        <w:jc w:val="both"/>
+        <w:outlineLvl w:val="0"/>
+        <w:rPr>
+          <w:rFonts w:ascii="Arial" w:hAnsi="Arial" w:cs="Arial"/>
+          <w:lang w:val="es-ES"/>
+        </w:rPr>
+      </w:pPr>
+      <w:r>
+        <w:rPr>
+          <w:rFonts w:ascii="Arial" w:hAnsi="Arial" w:cs="Arial"/>
+          <w:lang w:val="es-ES"/>
+        </w:rPr>
+        <w:t>Tasa de descuento (i): 10% anual (COK UPT).</w:t>
+      </w:r>
+    </w:p>
+    <w:p>
+      <w:pPr>
+        <w:pStyle w:val="Default"/>
+        <w:numPr>
+          <w:ilvl w:val="1"/>
+          <w:numId w:val="21"/>
+        </w:numPr>
+        <w:jc w:val="both"/>
+        <w:outlineLvl w:val="0"/>
+        <w:rPr>
+          <w:rFonts w:ascii="Arial" w:hAnsi="Arial" w:cs="Arial"/>
+          <w:lang w:val="es-ES"/>
+        </w:rPr>
+      </w:pPr>
+      <w:r>
+        <w:rPr>
+          <w:rFonts w:ascii="Arial" w:hAnsi="Arial" w:cs="Arial"/>
+          <w:lang w:val="es-ES"/>
+        </w:rPr>
+        <w:t>Flujos de Caja (S/):</w:t>
+      </w:r>
+    </w:p>
+    <w:tbl>
+      <w:tblPr>
+        <w:tblStyle w:val="Tablaconcuadrcula"/>
+        <w:tblW w:w="0" w:type="auto"/>
+        <w:jc w:val="center"/>
+        <w:tblLook w:val="04A0" w:firstRow="1" w:lastRow="0" w:firstColumn="1" w:lastColumn="0" w:noHBand="0" w:noVBand="1"/>
+      </w:tblPr>
+      <w:tblGrid>
+        <w:gridCol w:w="1004"/>
+        <w:gridCol w:w="1684"/>
+        <w:gridCol w:w="1323"/>
+        <w:gridCol w:w="1670"/>
+      </w:tblGrid>
+      <w:tr>
+        <w:trPr>
+          <w:jc w:val="center"/>
+        </w:trPr>
+        <w:tc>
+          <w:tcPr>
+            <w:tcW w:w="0" w:type="auto"/>
+            <w:hideMark/>
+          </w:tcPr>
+          <w:p>
+            <w:pPr>
+              <w:pStyle w:val="Default"/>
+              <w:ind w:left="360"/>
+              <w:jc w:val="both"/>
+              <w:outlineLvl w:val="0"/>
+              <w:rPr>
+                <w:rFonts w:ascii="Arial" w:hAnsi="Arial" w:cs="Arial"/>
+                <w:lang w:val="es-ES"/>
+              </w:rPr>
+            </w:pPr>
+            <w:r>
+              <w:rPr>
+                <w:rFonts w:ascii="Arial" w:hAnsi="Arial" w:cs="Arial"/>
+                <w:lang w:val="es-ES"/>
+              </w:rPr>
+              <w:t>Año</w:t>
+            </w:r>
+          </w:p>
+        </w:tc>
+        <w:tc>
+          <w:tcPr>
+            <w:tcW w:w="0" w:type="auto"/>
+            <w:hideMark/>
+          </w:tcPr>
+          <w:p>
+            <w:pPr>
+              <w:pStyle w:val="Default"/>
+              <w:ind w:left="360"/>
+              <w:jc w:val="both"/>
+              <w:outlineLvl w:val="0"/>
+              <w:rPr>
+                <w:rFonts w:ascii="Arial" w:hAnsi="Arial" w:cs="Arial"/>
+                <w:lang w:val="es-ES"/>
+              </w:rPr>
+            </w:pPr>
+            <w:r>
+              <w:rPr>
+                <w:rFonts w:ascii="Arial" w:hAnsi="Arial" w:cs="Arial"/>
+                <w:lang w:val="es-ES"/>
+              </w:rPr>
+              <w:t>Beneficios</w:t>
+            </w:r>
+          </w:p>
+        </w:tc>
+        <w:tc>
+          <w:tcPr>
+            <w:tcW w:w="0" w:type="auto"/>
+            <w:hideMark/>
+          </w:tcPr>
+          <w:p>
+            <w:pPr>
+              <w:pStyle w:val="Default"/>
+              <w:ind w:left="360"/>
+              <w:jc w:val="both"/>
+              <w:outlineLvl w:val="0"/>
+              <w:rPr>
+                <w:rFonts w:ascii="Arial" w:hAnsi="Arial" w:cs="Arial"/>
+                <w:lang w:val="es-ES"/>
+              </w:rPr>
+            </w:pPr>
+            <w:r>
+              <w:rPr>
+                <w:rFonts w:ascii="Arial" w:hAnsi="Arial" w:cs="Arial"/>
+                <w:lang w:val="es-ES"/>
+              </w:rPr>
+              <w:t>Costos</w:t>
+            </w:r>
+          </w:p>
+        </w:tc>
+        <w:tc>
+          <w:tcPr>
+            <w:tcW w:w="0" w:type="auto"/>
+            <w:hideMark/>
+          </w:tcPr>
+          <w:p>
+            <w:pPr>
+              <w:pStyle w:val="Default"/>
+              <w:ind w:left="360"/>
+              <w:jc w:val="both"/>
+              <w:outlineLvl w:val="0"/>
+              <w:rPr>
+                <w:rFonts w:ascii="Arial" w:hAnsi="Arial" w:cs="Arial"/>
+                <w:lang w:val="es-ES"/>
+              </w:rPr>
+            </w:pPr>
+            <w:r>
+              <w:rPr>
+                <w:rFonts w:ascii="Arial" w:hAnsi="Arial" w:cs="Arial"/>
+                <w:lang w:val="es-ES"/>
+              </w:rPr>
+              <w:t>Flujo Neto</w:t>
+            </w:r>
+          </w:p>
+        </w:tc>
+      </w:tr>
+      <w:tr>
+        <w:trPr>
+          <w:jc w:val="center"/>
+        </w:trPr>
+        <w:tc>
+          <w:tcPr>
+            <w:tcW w:w="0" w:type="auto"/>
+            <w:hideMark/>
+          </w:tcPr>
+          <w:p>
+            <w:pPr>
+              <w:pStyle w:val="Default"/>
+              <w:ind w:left="360"/>
+              <w:jc w:val="both"/>
+              <w:outlineLvl w:val="0"/>
+              <w:rPr>
+                <w:rFonts w:ascii="Arial" w:hAnsi="Arial" w:cs="Arial"/>
+                <w:lang w:val="es-ES"/>
+              </w:rPr>
+            </w:pPr>
+            <w:r>
+              <w:rPr>
+                <w:rFonts w:ascii="Arial" w:hAnsi="Arial" w:cs="Arial"/>
+                <w:lang w:val="es-ES"/>
+              </w:rPr>
+              <w:t>1</w:t>
+            </w:r>
+          </w:p>
+        </w:tc>
+        <w:tc>
+          <w:tcPr>
+            <w:tcW w:w="0" w:type="auto"/>
+            <w:hideMark/>
+          </w:tcPr>
+          <w:p>
+            <w:pPr>
+              <w:pStyle w:val="Default"/>
+              <w:ind w:left="360"/>
+              <w:jc w:val="both"/>
+              <w:outlineLvl w:val="0"/>
+              <w:rPr>
+                <w:rFonts w:ascii="Arial" w:hAnsi="Arial" w:cs="Arial"/>
+                <w:lang w:val="es-ES"/>
+              </w:rPr>
+            </w:pPr>
+            <w:r>
+              <w:rPr>
+                <w:rFonts w:ascii="Arial" w:hAnsi="Arial" w:cs="Arial"/>
+                <w:lang w:val="es-ES"/>
+              </w:rPr>
+              <w:t>5,000</w:t>
+            </w:r>
+          </w:p>
+        </w:tc>
+        <w:tc>
+          <w:tcPr>
+            <w:tcW w:w="0" w:type="auto"/>
+            <w:hideMark/>
+          </w:tcPr>
+          <w:p>
+            <w:pPr>
+              <w:pStyle w:val="Default"/>
+              <w:ind w:left="360"/>
+              <w:jc w:val="both"/>
+              <w:outlineLvl w:val="0"/>
+              <w:rPr>
+                <w:rFonts w:ascii="Arial" w:hAnsi="Arial" w:cs="Arial"/>
+                <w:lang w:val="es-ES"/>
+              </w:rPr>
+            </w:pPr>
+            <w:r>
+              <w:rPr>
+                <w:rFonts w:ascii="Arial" w:hAnsi="Arial" w:cs="Arial"/>
+                <w:lang w:val="es-ES"/>
+              </w:rPr>
+              <w:t>9,850</w:t>
+            </w:r>
+          </w:p>
+        </w:tc>
+        <w:tc>
+          <w:tcPr>
+            <w:tcW w:w="0" w:type="auto"/>
+            <w:hideMark/>
+          </w:tcPr>
+          <w:p>
+            <w:pPr>
+              <w:pStyle w:val="Default"/>
+              <w:ind w:left="360"/>
+              <w:jc w:val="both"/>
+              <w:outlineLvl w:val="0"/>
+              <w:rPr>
+                <w:rFonts w:ascii="Arial" w:hAnsi="Arial" w:cs="Arial"/>
+                <w:lang w:val="es-ES"/>
+              </w:rPr>
+            </w:pPr>
+            <w:r>
+              <w:rPr>
+                <w:rFonts w:ascii="Arial" w:hAnsi="Arial" w:cs="Arial"/>
+                <w:lang w:val="es-ES"/>
+              </w:rPr>
+              <w:t>-4,850</w:t>
+            </w:r>
+          </w:p>
+        </w:tc>
+      </w:tr>
+      <w:tr>
+        <w:trPr>
+          <w:jc w:val="center"/>
+        </w:trPr>
+        <w:tc>
+          <w:tcPr>
+            <w:tcW w:w="0" w:type="auto"/>
+            <w:hideMark/>
+          </w:tcPr>
+          <w:p>
+            <w:pPr>
+              <w:pStyle w:val="Default"/>
+              <w:ind w:left="360"/>
+              <w:jc w:val="both"/>
+              <w:outlineLvl w:val="0"/>
+              <w:rPr>
+                <w:rFonts w:ascii="Arial" w:hAnsi="Arial" w:cs="Arial"/>
+                <w:lang w:val="es-ES"/>
+              </w:rPr>
+            </w:pPr>
+            <w:r>
+              <w:rPr>
+                <w:rFonts w:ascii="Arial" w:hAnsi="Arial" w:cs="Arial"/>
+                <w:lang w:val="es-ES"/>
+              </w:rPr>
+              <w:t>2</w:t>
+            </w:r>
+          </w:p>
+        </w:tc>
+        <w:tc>
+          <w:tcPr>
+            <w:tcW w:w="0" w:type="auto"/>
+            <w:hideMark/>
+          </w:tcPr>
+          <w:p>
+            <w:pPr>
+              <w:pStyle w:val="Default"/>
+              <w:ind w:left="360"/>
+              <w:jc w:val="both"/>
+              <w:outlineLvl w:val="0"/>
+              <w:rPr>
+                <w:rFonts w:ascii="Arial" w:hAnsi="Arial" w:cs="Arial"/>
+                <w:lang w:val="es-ES"/>
+              </w:rPr>
+            </w:pPr>
+            <w:r>
+              <w:rPr>
+                <w:rFonts w:ascii="Arial" w:hAnsi="Arial" w:cs="Arial"/>
+                <w:lang w:val="es-ES"/>
+              </w:rPr>
+              <w:t>5,000</w:t>
+            </w:r>
+          </w:p>
+        </w:tc>
+        <w:tc>
+          <w:tcPr>
+            <w:tcW w:w="0" w:type="auto"/>
+            <w:hideMark/>
+          </w:tcPr>
+          <w:p>
+            <w:pPr>
+              <w:pStyle w:val="Default"/>
+              <w:ind w:left="360"/>
+              <w:jc w:val="both"/>
+              <w:outlineLvl w:val="0"/>
+              <w:rPr>
+                <w:rFonts w:ascii="Arial" w:hAnsi="Arial" w:cs="Arial"/>
+                <w:lang w:val="es-ES"/>
+              </w:rPr>
+            </w:pPr>
+            <w:r>
+              <w:rPr>
+                <w:rFonts w:ascii="Arial" w:hAnsi="Arial" w:cs="Arial"/>
+                <w:lang w:val="es-ES"/>
+              </w:rPr>
+              <w:t>500</w:t>
+            </w:r>
+          </w:p>
+        </w:tc>
+        <w:tc>
+          <w:tcPr>
+            <w:tcW w:w="0" w:type="auto"/>
+            <w:hideMark/>
+          </w:tcPr>
+          <w:p>
+            <w:pPr>
+              <w:pStyle w:val="Default"/>
+              <w:ind w:left="360"/>
+              <w:jc w:val="both"/>
+              <w:outlineLvl w:val="0"/>
+              <w:rPr>
+                <w:rFonts w:ascii="Arial" w:hAnsi="Arial" w:cs="Arial"/>
+                <w:lang w:val="es-ES"/>
+              </w:rPr>
+            </w:pPr>
+            <w:r>
+              <w:rPr>
+                <w:rFonts w:ascii="Arial" w:hAnsi="Arial" w:cs="Arial"/>
+                <w:lang w:val="es-ES"/>
+              </w:rPr>
+              <w:t>4,500</w:t>
+            </w:r>
+          </w:p>
+        </w:tc>
+      </w:tr>
+      <w:tr>
+        <w:trPr>
+          <w:jc w:val="center"/>
+        </w:trPr>
+        <w:tc>
+          <w:tcPr>
+            <w:tcW w:w="0" w:type="auto"/>
+            <w:hideMark/>
+          </w:tcPr>
+          <w:p>
+            <w:pPr>
+              <w:pStyle w:val="Default"/>
+              <w:ind w:left="360"/>
+              <w:jc w:val="both"/>
+              <w:outlineLvl w:val="0"/>
+              <w:rPr>
+                <w:rFonts w:ascii="Arial" w:hAnsi="Arial" w:cs="Arial"/>
+                <w:lang w:val="es-ES"/>
+              </w:rPr>
+            </w:pPr>
+            <w:r>
+              <w:rPr>
+                <w:rFonts w:ascii="Arial" w:hAnsi="Arial" w:cs="Arial"/>
+                <w:lang w:val="es-ES"/>
+              </w:rPr>
+              <w:t>3</w:t>
+            </w:r>
+          </w:p>
+        </w:tc>
+        <w:tc>
+          <w:tcPr>
+            <w:tcW w:w="0" w:type="auto"/>
+            <w:hideMark/>
+          </w:tcPr>
+          <w:p>
+            <w:pPr>
+              <w:pStyle w:val="Default"/>
+              <w:ind w:left="360"/>
+              <w:jc w:val="both"/>
+              <w:outlineLvl w:val="0"/>
+              <w:rPr>
+                <w:rFonts w:ascii="Arial" w:hAnsi="Arial" w:cs="Arial"/>
+                <w:lang w:val="es-ES"/>
+              </w:rPr>
+            </w:pPr>
+            <w:r>
+              <w:rPr>
+                <w:rFonts w:ascii="Arial" w:hAnsi="Arial" w:cs="Arial"/>
+                <w:lang w:val="es-ES"/>
+              </w:rPr>
+              <w:t>5,000</w:t>
+            </w:r>
+          </w:p>
+        </w:tc>
+        <w:tc>
+          <w:tcPr>
+            <w:tcW w:w="0" w:type="auto"/>
+            <w:hideMark/>
+          </w:tcPr>
+          <w:p>
+            <w:pPr>
+              <w:pStyle w:val="Default"/>
+              <w:ind w:left="360"/>
+              <w:jc w:val="both"/>
+              <w:outlineLvl w:val="0"/>
+              <w:rPr>
+                <w:rFonts w:ascii="Arial" w:hAnsi="Arial" w:cs="Arial"/>
+                <w:lang w:val="es-ES"/>
+              </w:rPr>
+            </w:pPr>
+            <w:r>
+              <w:rPr>
+                <w:rFonts w:ascii="Arial" w:hAnsi="Arial" w:cs="Arial"/>
+                <w:lang w:val="es-ES"/>
+              </w:rPr>
+              <w:t>500</w:t>
+            </w:r>
+          </w:p>
+        </w:tc>
+        <w:tc>
+          <w:tcPr>
+            <w:tcW w:w="0" w:type="auto"/>
+            <w:hideMark/>
+          </w:tcPr>
+          <w:p>
+            <w:pPr>
+              <w:pStyle w:val="Default"/>
+              <w:ind w:left="360"/>
+              <w:jc w:val="both"/>
+              <w:outlineLvl w:val="0"/>
+              <w:rPr>
+                <w:rFonts w:ascii="Arial" w:hAnsi="Arial" w:cs="Arial"/>
+                <w:lang w:val="es-ES"/>
+              </w:rPr>
+            </w:pPr>
+            <w:r>
+              <w:rPr>
+                <w:rFonts w:ascii="Arial" w:hAnsi="Arial" w:cs="Arial"/>
+                <w:lang w:val="es-ES"/>
+              </w:rPr>
+              <w:t>4,500</w:t>
+            </w:r>
+          </w:p>
+        </w:tc>
+      </w:tr>
+    </w:tbl>
+    <w:p>
+      <w:pPr>
+        <w:pStyle w:val="Default"/>
+        <w:numPr>
+          <w:ilvl w:val="1"/>
+          <w:numId w:val="21"/>
+        </w:numPr>
+        <w:jc w:val="both"/>
+        <w:outlineLvl w:val="0"/>
+        <w:rPr>
+          <w:rFonts w:ascii="Arial" w:hAnsi="Arial" w:cs="Arial"/>
+          <w:lang w:val="es-ES"/>
+        </w:rPr>
+      </w:pPr>
+      <w:r>
+        <w:rPr>
+          <w:rFonts w:ascii="Arial" w:hAnsi="Arial" w:cs="Arial"/>
+          <w:lang w:val="es-ES"/>
+        </w:rPr>
+        <w:t>Cálculo:</w:t>
+      </w:r>
+    </w:p>
+    <w:p>
+      <w:pPr>
+        <w:pStyle w:val="Default"/>
+        <w:numPr>
+          <w:ilvl w:val="1"/>
+          <w:numId w:val="21"/>
+        </w:numPr>
+        <w:jc w:val="both"/>
+        <w:outlineLvl w:val="0"/>
+        <w:rPr>
+          <w:rFonts w:ascii="Arial" w:hAnsi="Arial" w:cs="Arial"/>
+          <w:lang w:val="es-ES"/>
+        </w:rPr>
+      </w:pPr>
+    </w:p>
+    <w:p>
+      <w:pPr>
+        <w:pStyle w:val="Default"/>
+        <w:ind w:left="360"/>
+        <w:jc w:val="both"/>
+        <w:outlineLvl w:val="0"/>
+        <w:rPr>
+          <w:rFonts w:ascii="Arial" w:eastAsiaTheme="minorEastAsia" w:hAnsi="Arial" w:cs="Arial"/>
+          <w:lang w:val="es-ES"/>
+        </w:rPr>
+      </w:pPr>
+      <m:oMathPara>
+        <m:oMath>
+          <m:r>
+            <w:rPr>
+              <w:rFonts w:ascii="Cambria Math" w:eastAsiaTheme="minorEastAsia" w:hAnsi="Cambria Math" w:cs="Arial"/>
+              <w:lang w:val="es-ES"/>
+            </w:rPr>
+            <m:t>VAN=</m:t>
           </m:r>
           <m:d>
             <m:dPr>
               <m:ctrlPr>
                 <w:rPr>
-                  <w:rFonts w:ascii="Cambria Math" w:hAnsi="Cambria Math" w:cs="Arial"/>
+                  <w:rFonts w:ascii="Cambria Math" w:eastAsiaTheme="minorEastAsia" w:hAnsi="Cambria Math" w:cs="Arial"/>
                   <w:i/>
-                  <w:sz w:val="22"/>
-                  <w:szCs w:val="22"/>
+                  <w:lang w:val="es-ES"/>
                 </w:rPr>
               </m:ctrlPr>
             </m:dPr>
@@ -8940,21 +8595,26 @@
                 <m:fPr>
                   <m:ctrlPr>
                     <w:rPr>
-                      <w:rFonts w:ascii="Cambria Math" w:hAnsi="Cambria Math" w:cs="Arial"/>
+                      <w:rFonts w:ascii="Cambria Math" w:eastAsiaTheme="minorEastAsia" w:hAnsi="Cambria Math" w:cs="Arial"/>
                       <w:i/>
-                      <w:sz w:val="22"/>
-                      <w:szCs w:val="22"/>
+                      <w:lang w:val="es-ES"/>
                     </w:rPr>
                   </m:ctrlPr>
                 </m:fPr>
                 <m:num>
                   <m:r>
                     <w:rPr>
-                      <w:rFonts w:ascii="Cambria Math" w:hAnsi="Cambria Math" w:cs="Arial"/>
-                      <w:sz w:val="22"/>
-                      <w:szCs w:val="22"/>
+                      <w:rFonts w:ascii="Cambria Math" w:eastAsiaTheme="minorEastAsia" w:hAnsi="Cambria Math" w:cs="Arial"/>
+                      <w:lang w:val="es-ES"/>
                     </w:rPr>
-                    <m:t>4,500​</m:t>
+                    <m:t>-</m:t>
+                  </m:r>
+                  <m:r>
+                    <w:rPr>
+                      <w:rFonts w:ascii="Cambria Math" w:eastAsiaTheme="minorEastAsia" w:hAnsi="Cambria Math" w:cs="Arial"/>
+                      <w:lang w:val="es-ES"/>
+                    </w:rPr>
+                    <m:t>4,850</m:t>
                   </m:r>
                 </m:num>
                 <m:den>
@@ -8962,43 +8622,97 @@
                     <m:sSupPr>
                       <m:ctrlPr>
                         <w:rPr>
-                          <w:rFonts w:ascii="Cambria Math" w:hAnsi="Cambria Math" w:cs="Arial"/>
+                          <w:rFonts w:ascii="Cambria Math" w:eastAsiaTheme="minorEastAsia" w:hAnsi="Cambria Math" w:cs="Arial"/>
                           <w:i/>
-                          <w:sz w:val="22"/>
-                          <w:szCs w:val="22"/>
+                          <w:lang w:val="es-ES"/>
                         </w:rPr>
                       </m:ctrlPr>
                     </m:sSupPr>
                     <m:e>
-                      <m:d>
-                        <m:dPr>
-                          <m:ctrlPr>
-                            <w:rPr>
-                              <w:rFonts w:ascii="Cambria Math" w:hAnsi="Cambria Math" w:cs="Arial"/>
-                              <w:i/>
-                              <w:sz w:val="22"/>
-                              <w:szCs w:val="22"/>
-                            </w:rPr>
-                          </m:ctrlPr>
-                        </m:dPr>
-                        <m:e>
-                          <m:r>
-                            <w:rPr>
-                              <w:rFonts w:ascii="Cambria Math" w:hAnsi="Cambria Math" w:cs="Arial"/>
-                              <w:sz w:val="22"/>
-                              <w:szCs w:val="22"/>
-                            </w:rPr>
-                            <m:t>1.10</m:t>
-                          </m:r>
-                        </m:e>
-                      </m:d>
+                      <m:r>
+                        <w:rPr>
+                          <w:rFonts w:ascii="Cambria Math" w:eastAsiaTheme="minorEastAsia" w:hAnsi="Cambria Math" w:cs="Arial"/>
+                          <w:lang w:val="es-ES"/>
+                        </w:rPr>
+                        <m:t>1.10</m:t>
+                      </m:r>
                     </m:e>
                     <m:sup>
                       <m:r>
                         <w:rPr>
-                          <w:rFonts w:ascii="Cambria Math" w:hAnsi="Cambria Math" w:cs="Arial"/>
-                          <w:sz w:val="22"/>
-                          <w:szCs w:val="22"/>
+                          <w:rFonts w:ascii="Cambria Math" w:eastAsiaTheme="minorEastAsia" w:hAnsi="Cambria Math" w:cs="Arial"/>
+                          <w:lang w:val="es-ES"/>
+                        </w:rPr>
+                        <m:t>1</m:t>
+                      </m:r>
+                    </m:sup>
+                  </m:sSup>
+                </m:den>
+              </m:f>
+            </m:e>
+          </m:d>
+          <m:r>
+            <w:rPr>
+              <w:rFonts w:ascii="Cambria Math" w:eastAsiaTheme="minorEastAsia" w:hAnsi="Cambria Math" w:cs="Arial"/>
+              <w:lang w:val="es-ES"/>
+            </w:rPr>
+            <m:t>+</m:t>
+          </m:r>
+          <m:d>
+            <m:dPr>
+              <m:ctrlPr>
+                <w:rPr>
+                  <w:rFonts w:ascii="Cambria Math" w:eastAsiaTheme="minorEastAsia" w:hAnsi="Cambria Math" w:cs="Arial"/>
+                  <w:i/>
+                  <w:lang w:val="es-ES"/>
+                </w:rPr>
+              </m:ctrlPr>
+            </m:dPr>
+            <m:e>
+              <m:f>
+                <m:fPr>
+                  <m:ctrlPr>
+                    <w:rPr>
+                      <w:rFonts w:ascii="Cambria Math" w:eastAsiaTheme="minorEastAsia" w:hAnsi="Cambria Math" w:cs="Arial"/>
+                      <w:i/>
+                      <w:lang w:val="es-ES"/>
+                    </w:rPr>
+                  </m:ctrlPr>
+                </m:fPr>
+                <m:num>
+                  <m:r>
+                    <w:rPr>
+                      <w:rFonts w:ascii="Cambria Math" w:eastAsiaTheme="minorEastAsia" w:hAnsi="Cambria Math" w:cs="Arial"/>
+                      <w:lang w:val="es-ES"/>
+                    </w:rPr>
+                    <m:t>4,500</m:t>
+                  </m:r>
+                </m:num>
+                <m:den>
+                  <m:sSup>
+                    <m:sSupPr>
+                      <m:ctrlPr>
+                        <w:rPr>
+                          <w:rFonts w:ascii="Cambria Math" w:eastAsiaTheme="minorEastAsia" w:hAnsi="Cambria Math" w:cs="Arial"/>
+                          <w:i/>
+                          <w:lang w:val="es-ES"/>
+                        </w:rPr>
+                      </m:ctrlPr>
+                    </m:sSupPr>
+                    <m:e>
+                      <m:r>
+                        <w:rPr>
+                          <w:rFonts w:ascii="Cambria Math" w:eastAsiaTheme="minorEastAsia" w:hAnsi="Cambria Math" w:cs="Arial"/>
+                          <w:lang w:val="es-ES"/>
+                        </w:rPr>
+                        <m:t>1.10</m:t>
+                      </m:r>
+                    </m:e>
+                    <m:sup>
+                      <m:r>
+                        <w:rPr>
+                          <w:rFonts w:ascii="Cambria Math" w:eastAsiaTheme="minorEastAsia" w:hAnsi="Cambria Math" w:cs="Arial"/>
+                          <w:lang w:val="es-ES"/>
                         </w:rPr>
                         <m:t>2</m:t>
                       </m:r>
@@ -9010,9 +8724,8 @@
           </m:d>
           <m:r>
             <w:rPr>
-              <w:rFonts w:ascii="Cambria Math" w:hAnsi="Cambria Math" w:cs="Arial"/>
-              <w:sz w:val="22"/>
-              <w:szCs w:val="22"/>
+              <w:rFonts w:ascii="Cambria Math" w:eastAsiaTheme="minorEastAsia" w:hAnsi="Cambria Math" w:cs="Arial"/>
+              <w:lang w:val="es-ES"/>
             </w:rPr>
             <m:t>+</m:t>
           </m:r>
@@ -9020,112 +8733,72 @@
             <m:dPr>
               <m:ctrlPr>
                 <w:rPr>
-                  <w:rFonts w:ascii="Cambria Math" w:hAnsi="Cambria Math" w:cs="Arial"/>
+                  <w:rFonts w:ascii="Cambria Math" w:eastAsiaTheme="minorEastAsia" w:hAnsi="Cambria Math" w:cs="Arial"/>
                   <w:i/>
-                  <w:sz w:val="22"/>
-                  <w:szCs w:val="22"/>
+                  <w:lang w:val="es-ES"/>
                 </w:rPr>
               </m:ctrlPr>
             </m:dPr>
             <m:e>
-              <m:sSup>
-                <m:sSupPr>
+              <m:f>
+                <m:fPr>
                   <m:ctrlPr>
                     <w:rPr>
-                      <w:rFonts w:ascii="Cambria Math" w:hAnsi="Cambria Math" w:cs="Arial"/>
+                      <w:rFonts w:ascii="Cambria Math" w:eastAsiaTheme="minorEastAsia" w:hAnsi="Cambria Math" w:cs="Arial"/>
                       <w:i/>
-                      <w:sz w:val="22"/>
-                      <w:szCs w:val="22"/>
+                      <w:lang w:val="es-ES"/>
                     </w:rPr>
                   </m:ctrlPr>
-                </m:sSupPr>
-                <m:e>
-                  <m:f>
-                    <m:fPr>
+                </m:fPr>
+                <m:num>
+                  <m:r>
+                    <w:rPr>
+                      <w:rFonts w:ascii="Cambria Math" w:eastAsiaTheme="minorEastAsia" w:hAnsi="Cambria Math" w:cs="Arial"/>
+                      <w:lang w:val="es-ES"/>
+                    </w:rPr>
+                    <m:t>4,500</m:t>
+                  </m:r>
+                </m:num>
+                <m:den>
+                  <m:sSup>
+                    <m:sSupPr>
                       <m:ctrlPr>
                         <w:rPr>
-                          <w:rFonts w:ascii="Cambria Math" w:hAnsi="Cambria Math" w:cs="Arial"/>
+                          <w:rFonts w:ascii="Cambria Math" w:eastAsiaTheme="minorEastAsia" w:hAnsi="Cambria Math" w:cs="Arial"/>
                           <w:i/>
-                          <w:sz w:val="22"/>
-                          <w:szCs w:val="22"/>
+                          <w:lang w:val="es-ES"/>
                         </w:rPr>
                       </m:ctrlPr>
-                    </m:fPr>
-                    <m:num>
+                    </m:sSupPr>
+                    <m:e>
                       <m:r>
                         <w:rPr>
-                          <w:rFonts w:ascii="Cambria Math" w:hAnsi="Cambria Math" w:cs="Arial"/>
-                          <w:sz w:val="22"/>
-                          <w:szCs w:val="22"/>
+                          <w:rFonts w:ascii="Cambria Math" w:eastAsiaTheme="minorEastAsia" w:hAnsi="Cambria Math" w:cs="Arial"/>
+                          <w:lang w:val="es-ES"/>
                         </w:rPr>
-                        <m:t>4,500​</m:t>
+                        <m:t>1.10</m:t>
                       </m:r>
-                    </m:num>
-                    <m:den>
-                      <m:d>
-                        <m:dPr>
-                          <m:ctrlPr>
-                            <w:rPr>
-                              <w:rFonts w:ascii="Cambria Math" w:hAnsi="Cambria Math" w:cs="Arial"/>
-                              <w:i/>
-                              <w:sz w:val="22"/>
-                              <w:szCs w:val="22"/>
-                            </w:rPr>
-                          </m:ctrlPr>
-                        </m:dPr>
-                        <m:e>
-                          <m:r>
-                            <w:rPr>
-                              <w:rFonts w:ascii="Cambria Math" w:hAnsi="Cambria Math" w:cs="Arial"/>
-                              <w:sz w:val="22"/>
-                              <w:szCs w:val="22"/>
-                            </w:rPr>
-                            <m:t>1.10</m:t>
-                          </m:r>
-                        </m:e>
-                      </m:d>
-                    </m:den>
-                  </m:f>
-                </m:e>
-                <m:sup>
-                  <m:r>
-                    <w:rPr>
-                      <w:rFonts w:ascii="Cambria Math" w:hAnsi="Cambria Math" w:cs="Arial"/>
-                      <w:sz w:val="22"/>
-                      <w:szCs w:val="22"/>
-                    </w:rPr>
-                    <m:t>3</m:t>
-                  </m:r>
-                </m:sup>
-              </m:sSup>
-              <m:r>
-                <w:rPr>
-                  <w:rFonts w:ascii="Cambria Math" w:hAnsi="Cambria Math" w:cs="Arial"/>
-                  <w:sz w:val="22"/>
-                  <w:szCs w:val="22"/>
-                </w:rPr>
-                <m:t xml:space="preserve"> </m:t>
-              </m:r>
+                    </m:e>
+                    <m:sup>
+                      <m:r>
+                        <w:rPr>
+                          <w:rFonts w:ascii="Cambria Math" w:eastAsiaTheme="minorEastAsia" w:hAnsi="Cambria Math" w:cs="Arial"/>
+                          <w:lang w:val="es-ES"/>
+                        </w:rPr>
+                        <m:t>3</m:t>
+                      </m:r>
+                    </m:sup>
+                  </m:sSup>
+                </m:den>
+              </m:f>
             </m:e>
           </m:d>
           <m:r>
             <w:rPr>
-              <w:rFonts w:ascii="Cambria Math" w:hAnsi="Cambria Math" w:cs="Arial"/>
-              <w:sz w:val="22"/>
-              <w:szCs w:val="22"/>
+              <w:rFonts w:ascii="Cambria Math" w:eastAsiaTheme="minorEastAsia" w:hAnsi="Cambria Math" w:cs="Arial"/>
+              <w:lang w:val="es-ES"/>
             </w:rPr>
-            <m:t>=-2,909+3,719+3,381=</m:t>
-          </m:r>
-          <m:r>
-            <m:rPr>
-              <m:sty m:val="bi"/>
-            </m:rPr>
-            <w:rPr>
-              <w:rFonts w:ascii="Cambria Math" w:hAnsi="Cambria Math" w:cs="Arial"/>
-              <w:sz w:val="22"/>
-              <w:szCs w:val="22"/>
-            </w:rPr>
-            <m:t>S/ 4,191</m:t>
+            <m:t>=-4,409+3,719+3,381=S/ 2,691</m:t>
           </m:r>
         </m:oMath>
       </m:oMathPara>
@@ -9133,267 +8806,200 @@
     <w:p>
       <w:pPr>
         <w:pStyle w:val="Default"/>
-        <w:jc w:val="both"/>
-        <w:rPr>
-          <w:rFonts w:ascii="Arial" w:hAnsi="Arial" w:cs="Arial"/>
-          <w:sz w:val="22"/>
-          <w:szCs w:val="22"/>
+        <w:ind w:left="360"/>
+        <w:jc w:val="both"/>
+        <w:outlineLvl w:val="0"/>
+        <w:rPr>
+          <w:rFonts w:ascii="Arial" w:hAnsi="Arial" w:cs="Arial"/>
           <w:lang w:val="es-ES"/>
         </w:rPr>
       </w:pPr>
-    </w:p>
-    <w:p>
-      <w:pPr>
-        <w:pStyle w:val="Default"/>
-        <w:ind w:left="1776"/>
-        <w:jc w:val="both"/>
-        <w:rPr>
-          <w:rFonts w:ascii="Arial" w:eastAsiaTheme="minorEastAsia" w:hAnsi="Arial" w:cs="Arial"/>
-          <w:i/>
-          <w:lang w:val="es-ES"/>
-        </w:rPr>
-      </w:pPr>
-      <w:r>
-        <w:rPr>
-          <w:rFonts w:ascii="Arial" w:hAnsi="Arial" w:cs="Arial"/>
-          <w:lang w:val="es-ES"/>
-        </w:rPr>
-        <w:t>Interpretación:</w:t>
-      </w:r>
     </w:p>
     <w:p>
       <w:pPr>
         <w:pStyle w:val="Default"/>
         <w:numPr>
           <w:ilvl w:val="1"/>
-          <w:numId w:val="16"/>
+          <w:numId w:val="21"/>
         </w:numPr>
-        <w:tabs>
-          <w:tab w:val="clear" w:pos="1440"/>
-          <w:tab w:val="num" w:pos="2496"/>
-        </w:tabs>
-        <w:ind w:left="2496"/>
-        <w:jc w:val="both"/>
-        <w:rPr>
-          <w:rFonts w:ascii="Arial" w:hAnsi="Arial" w:cs="Arial"/>
-          <w:i/>
-          <w:iCs/>
+        <w:jc w:val="both"/>
+        <w:outlineLvl w:val="0"/>
+        <w:rPr>
+          <w:rFonts w:ascii="Arial" w:hAnsi="Arial" w:cs="Arial"/>
           <w:lang w:val="es-ES"/>
         </w:rPr>
       </w:pPr>
       <w:r>
         <w:rPr>
           <w:rFonts w:ascii="Arial" w:hAnsi="Arial" w:cs="Arial"/>
-          <w:i/>
-          <w:iCs/>
           <w:lang w:val="es-ES"/>
         </w:rPr>
-        <w:t>VAN &gt; 0: El proyecto genera valor económico</w:t>
+        <w:t>Interpretación:</w:t>
       </w:r>
     </w:p>
     <w:p>
       <w:pPr>
         <w:pStyle w:val="Default"/>
-        <w:ind w:left="2124"/>
-        <w:jc w:val="both"/>
-        <w:rPr>
-          <w:rFonts w:ascii="Arial" w:hAnsi="Arial" w:cs="Arial"/>
-          <w:i/>
-          <w:iCs/>
+        <w:numPr>
+          <w:ilvl w:val="2"/>
+          <w:numId w:val="21"/>
+        </w:numPr>
+        <w:jc w:val="both"/>
+        <w:outlineLvl w:val="0"/>
+        <w:rPr>
+          <w:rFonts w:ascii="Arial" w:hAnsi="Arial" w:cs="Arial"/>
           <w:lang w:val="es-ES"/>
         </w:rPr>
       </w:pPr>
+      <w:r>
+        <w:rPr>
+          <w:rFonts w:ascii="Arial" w:hAnsi="Arial" w:cs="Arial"/>
+          <w:lang w:val="es-ES"/>
+        </w:rPr>
+        <w:t>VAN &gt; 0: El proyecto genera valor económico.</w:t>
+      </w:r>
     </w:p>
     <w:p>
       <w:pPr>
         <w:pStyle w:val="Default"/>
-        <w:ind w:left="1418"/>
-        <w:jc w:val="both"/>
-        <w:rPr>
-          <w:rFonts w:ascii="Arial" w:hAnsi="Arial" w:cs="Arial"/>
-          <w:i/>
-          <w:iCs/>
-        </w:rPr>
-      </w:pPr>
-      <w:r>
-        <w:rPr>
-          <w:rFonts w:ascii="Arial" w:hAnsi="Arial" w:cs="Arial"/>
-          <w:i/>
-          <w:iCs/>
-        </w:rPr>
-        <w:t>5.1.</w:t>
-      </w:r>
-      <w:r>
-        <w:rPr>
-          <w:rFonts w:ascii="Arial" w:hAnsi="Arial" w:cs="Arial"/>
-          <w:i/>
-          <w:iCs/>
-        </w:rPr>
-        <w:t>2.3</w:t>
-      </w:r>
-      <w:r>
-        <w:rPr>
-          <w:rFonts w:ascii="Arial" w:hAnsi="Arial" w:cs="Arial"/>
-          <w:i/>
-          <w:iCs/>
-        </w:rPr>
-        <w:t xml:space="preserve"> Tasa Interna de Retorno (TIR)</w:t>
+        <w:numPr>
+          <w:ilvl w:val="0"/>
+          <w:numId w:val="21"/>
+        </w:numPr>
+        <w:jc w:val="both"/>
+        <w:outlineLvl w:val="0"/>
+        <w:rPr>
+          <w:rFonts w:ascii="Arial" w:hAnsi="Arial" w:cs="Arial"/>
+          <w:lang w:val="es-ES"/>
+        </w:rPr>
+      </w:pPr>
+      <w:r>
+        <w:rPr>
+          <w:rFonts w:ascii="Arial" w:hAnsi="Arial" w:cs="Arial"/>
+          <w:lang w:val="es-ES"/>
+        </w:rPr>
+        <w:t>Tasa Interna de Retorno (TIR)</w:t>
       </w:r>
     </w:p>
     <w:p>
       <w:pPr>
         <w:pStyle w:val="Default"/>
-        <w:ind w:left="2124"/>
-        <w:jc w:val="both"/>
-        <w:rPr>
-          <w:rFonts w:ascii="Arial" w:hAnsi="Arial" w:cs="Arial"/>
-          <w:i/>
-        </w:rPr>
-      </w:pPr>
+        <w:numPr>
+          <w:ilvl w:val="1"/>
+          <w:numId w:val="21"/>
+        </w:numPr>
+        <w:jc w:val="both"/>
+        <w:outlineLvl w:val="0"/>
+        <w:rPr>
+          <w:rFonts w:ascii="Arial" w:hAnsi="Arial" w:cs="Arial"/>
+          <w:lang w:val="es-ES"/>
+        </w:rPr>
+      </w:pPr>
+      <w:r>
+        <w:rPr>
+          <w:rFonts w:ascii="Arial" w:hAnsi="Arial" w:cs="Arial"/>
+          <w:lang w:val="es-ES"/>
+        </w:rPr>
+        <w:t>Definición: Tasa que hace VAN = 0.</w:t>
+      </w:r>
     </w:p>
     <w:p>
       <w:pPr>
         <w:pStyle w:val="Default"/>
-        <w:ind w:left="2124"/>
-        <w:jc w:val="both"/>
-        <w:rPr>
-          <w:rFonts w:ascii="Arial" w:hAnsi="Arial" w:cs="Arial"/>
-          <w:i/>
-        </w:rPr>
-      </w:pPr>
-      <w:r>
-        <w:rPr>
-          <w:rFonts w:ascii="Arial" w:hAnsi="Arial" w:cs="Arial"/>
-          <w:i/>
-        </w:rPr>
-        <w:t>Definición: Tasa de descuento que hace que el VAN sea igual a cero.</w:t>
+        <w:numPr>
+          <w:ilvl w:val="1"/>
+          <w:numId w:val="21"/>
+        </w:numPr>
+        <w:jc w:val="both"/>
+        <w:outlineLvl w:val="0"/>
+        <w:rPr>
+          <w:rFonts w:ascii="Arial" w:hAnsi="Arial" w:cs="Arial"/>
+          <w:lang w:val="es-ES"/>
+        </w:rPr>
+      </w:pPr>
+      <w:r>
+        <w:rPr>
+          <w:rFonts w:ascii="Arial" w:hAnsi="Arial" w:cs="Arial"/>
+          <w:lang w:val="es-ES"/>
+        </w:rPr>
+        <w:t>Cálculo:</w:t>
       </w:r>
     </w:p>
     <w:p>
       <w:pPr>
         <w:pStyle w:val="Default"/>
-        <w:ind w:left="2124"/>
-        <w:jc w:val="both"/>
-        <w:rPr>
-          <w:rFonts w:ascii="Arial" w:hAnsi="Arial" w:cs="Arial"/>
-          <w:i/>
-        </w:rPr>
-      </w:pPr>
+        <w:numPr>
+          <w:ilvl w:val="2"/>
+          <w:numId w:val="21"/>
+        </w:numPr>
+        <w:jc w:val="both"/>
+        <w:outlineLvl w:val="0"/>
+        <w:rPr>
+          <w:rFonts w:ascii="Arial" w:hAnsi="Arial" w:cs="Arial"/>
+          <w:lang w:val="es-ES"/>
+        </w:rPr>
+      </w:pPr>
+      <w:r>
+        <w:rPr>
+          <w:rFonts w:ascii="Arial" w:hAnsi="Arial" w:cs="Arial"/>
+          <w:lang w:val="es-ES"/>
+        </w:rPr>
+        <w:t>TIR = 18% (usando Excel o calculadora financiera).</w:t>
+      </w:r>
     </w:p>
     <w:p>
       <w:pPr>
         <w:pStyle w:val="Default"/>
-        <w:ind w:left="2124"/>
-        <w:jc w:val="both"/>
-        <w:rPr>
-          <w:rFonts w:ascii="Arial" w:hAnsi="Arial" w:cs="Arial"/>
-          <w:i/>
-        </w:rPr>
-      </w:pPr>
-      <w:r>
-        <w:rPr>
-          <w:rFonts w:ascii="Arial" w:hAnsi="Arial" w:cs="Arial"/>
-          <w:i/>
-        </w:rPr>
-        <w:t>Cálculo (usando Excel o calculadora financiera):</w:t>
+        <w:numPr>
+          <w:ilvl w:val="1"/>
+          <w:numId w:val="21"/>
+        </w:numPr>
+        <w:jc w:val="both"/>
+        <w:outlineLvl w:val="0"/>
+        <w:rPr>
+          <w:rFonts w:ascii="Arial" w:hAnsi="Arial" w:cs="Arial"/>
+          <w:lang w:val="es-ES"/>
+        </w:rPr>
+      </w:pPr>
+      <w:r>
+        <w:rPr>
+          <w:rFonts w:ascii="Arial" w:hAnsi="Arial" w:cs="Arial"/>
+          <w:lang w:val="es-ES"/>
+        </w:rPr>
+        <w:lastRenderedPageBreak/>
+        <w:t>Interpretación:</w:t>
       </w:r>
     </w:p>
     <w:p>
       <w:pPr>
         <w:pStyle w:val="Default"/>
-        <w:ind w:left="2124"/>
-        <w:jc w:val="both"/>
-        <w:rPr>
-          <w:rFonts w:ascii="Arial" w:hAnsi="Arial" w:cs="Arial"/>
-          <w:i/>
-        </w:rPr>
-      </w:pPr>
+        <w:numPr>
+          <w:ilvl w:val="2"/>
+          <w:numId w:val="21"/>
+        </w:numPr>
+        <w:jc w:val="both"/>
+        <w:outlineLvl w:val="0"/>
+        <w:rPr>
+          <w:rFonts w:ascii="Arial" w:hAnsi="Arial" w:cs="Arial"/>
+          <w:lang w:val="es-ES"/>
+        </w:rPr>
+      </w:pPr>
+      <w:r>
+        <w:rPr>
+          <w:rFonts w:ascii="Arial" w:hAnsi="Arial" w:cs="Arial"/>
+          <w:lang w:val="es-ES"/>
+        </w:rPr>
+        <w:t>TIR (18%) &gt; COK (10%): El proyecto supera el rendimiento mínimo esperado.</w:t>
+      </w:r>
     </w:p>
     <w:p>
       <w:pPr>
         <w:pStyle w:val="Default"/>
-        <w:ind w:left="2124"/>
-        <w:jc w:val="both"/>
-        <w:rPr>
-          <w:rFonts w:ascii="Arial" w:hAnsi="Arial" w:cs="Arial"/>
-          <w:i/>
-        </w:rPr>
-      </w:pPr>
-      <m:oMathPara>
-        <m:oMath>
-          <m:r>
-            <w:rPr>
-              <w:rFonts w:ascii="Cambria Math" w:hAnsi="Cambria Math" w:cs="Arial"/>
-            </w:rPr>
-            <m:t>TIR=22%(Mayor que el COK del 10%)</m:t>
-          </m:r>
-        </m:oMath>
-      </m:oMathPara>
-    </w:p>
-    <w:p>
-      <w:pPr>
-        <w:pStyle w:val="Default"/>
-        <w:ind w:left="2124"/>
-        <w:jc w:val="both"/>
-        <w:rPr>
-          <w:rFonts w:ascii="Arial" w:hAnsi="Arial" w:cs="Arial"/>
-          <w:i/>
-        </w:rPr>
-      </w:pPr>
-    </w:p>
-    <w:p>
-      <w:pPr>
-        <w:pStyle w:val="Default"/>
-        <w:ind w:left="2124"/>
-        <w:jc w:val="both"/>
-        <w:rPr>
-          <w:rFonts w:ascii="Arial" w:hAnsi="Arial" w:cs="Arial"/>
-          <w:i/>
-        </w:rPr>
-      </w:pPr>
-      <w:r>
-        <w:rPr>
-          <w:rFonts w:ascii="Arial" w:hAnsi="Arial" w:cs="Arial"/>
-          <w:i/>
-        </w:rPr>
-        <w:t>Interpretación:</w:t>
-      </w:r>
-    </w:p>
-    <w:p>
-      <w:pPr>
-        <w:pStyle w:val="Default"/>
-        <w:ind w:left="2124"/>
-        <w:jc w:val="both"/>
-        <w:rPr>
-          <w:rFonts w:ascii="Arial" w:hAnsi="Arial" w:cs="Arial"/>
-          <w:i/>
-        </w:rPr>
-      </w:pPr>
-    </w:p>
-    <w:p>
-      <w:pPr>
-        <w:pStyle w:val="Default"/>
-        <w:ind w:left="2124"/>
-        <w:jc w:val="both"/>
-        <w:rPr>
-          <w:rFonts w:ascii="Arial" w:hAnsi="Arial" w:cs="Arial"/>
-          <w:i/>
-        </w:rPr>
-      </w:pPr>
-      <w:r>
-        <w:rPr>
-          <w:rFonts w:ascii="Arial" w:hAnsi="Arial" w:cs="Arial"/>
-          <w:i/>
-        </w:rPr>
-        <w:t>TIR &gt; COK: El proyecto es rentable y supera el rendimiento mínimo esperado.</w:t>
-      </w:r>
-    </w:p>
-    <w:p>
-      <w:pPr>
-        <w:pStyle w:val="Default"/>
-        <w:jc w:val="both"/>
-        <w:rPr>
-          <w:rFonts w:ascii="Arial" w:hAnsi="Arial" w:cs="Arial"/>
+        <w:jc w:val="both"/>
+        <w:outlineLvl w:val="0"/>
+        <w:rPr>
+          <w:rFonts w:ascii="Arial" w:hAnsi="Arial" w:cs="Arial"/>
+          <w:lang w:val="es-ES"/>
         </w:rPr>
       </w:pPr>
     </w:p>
@@ -9421,7 +9027,6 @@
           <w:sz w:val="24"/>
           <w:szCs w:val="24"/>
         </w:rPr>
-        <w:lastRenderedPageBreak/>
         <w:t>Conclusiones</w:t>
       </w:r>
       <w:bookmarkEnd w:id="12"/>
@@ -10142,6 +9747,119 @@
     </w:lvl>
   </w:abstractNum>
   <w:abstractNum w:abstractNumId="5" w15:restartNumberingAfterBreak="0">
+    <w:nsid w:val="2A1241A5"/>
+    <w:multiLevelType w:val="hybridMultilevel"/>
+    <w:tmpl w:val="0F1E43E4"/>
+    <w:lvl w:ilvl="0" w:tplc="0C0A0001">
+      <w:start w:val="1"/>
+      <w:numFmt w:val="bullet"/>
+      <w:lvlText w:val=""/>
+      <w:lvlJc w:val="left"/>
+      <w:pPr>
+        <w:ind w:left="1800" w:hanging="360"/>
+      </w:pPr>
+      <w:rPr>
+        <w:rFonts w:ascii="Symbol" w:hAnsi="Symbol" w:hint="default"/>
+      </w:rPr>
+    </w:lvl>
+    <w:lvl w:ilvl="1" w:tplc="0C0A0003">
+      <w:start w:val="1"/>
+      <w:numFmt w:val="bullet"/>
+      <w:lvlText w:val="o"/>
+      <w:lvlJc w:val="left"/>
+      <w:pPr>
+        <w:ind w:left="2520" w:hanging="360"/>
+      </w:pPr>
+      <w:rPr>
+        <w:rFonts w:ascii="Courier New" w:hAnsi="Courier New" w:cs="Courier New" w:hint="default"/>
+      </w:rPr>
+    </w:lvl>
+    <w:lvl w:ilvl="2" w:tplc="0C0A0005" w:tentative="1">
+      <w:start w:val="1"/>
+      <w:numFmt w:val="bullet"/>
+      <w:lvlText w:val=""/>
+      <w:lvlJc w:val="left"/>
+      <w:pPr>
+        <w:ind w:left="3240" w:hanging="360"/>
+      </w:pPr>
+      <w:rPr>
+        <w:rFonts w:ascii="Wingdings" w:hAnsi="Wingdings" w:hint="default"/>
+      </w:rPr>
+    </w:lvl>
+    <w:lvl w:ilvl="3" w:tplc="0C0A0001" w:tentative="1">
+      <w:start w:val="1"/>
+      <w:numFmt w:val="bullet"/>
+      <w:lvlText w:val=""/>
+      <w:lvlJc w:val="left"/>
+      <w:pPr>
+        <w:ind w:left="3960" w:hanging="360"/>
+      </w:pPr>
+      <w:rPr>
+        <w:rFonts w:ascii="Symbol" w:hAnsi="Symbol" w:hint="default"/>
+      </w:rPr>
+    </w:lvl>
+    <w:lvl w:ilvl="4" w:tplc="0C0A0003" w:tentative="1">
+      <w:start w:val="1"/>
+      <w:numFmt w:val="bullet"/>
+      <w:lvlText w:val="o"/>
+      <w:lvlJc w:val="left"/>
+      <w:pPr>
+        <w:ind w:left="4680" w:hanging="360"/>
+      </w:pPr>
+      <w:rPr>
+        <w:rFonts w:ascii="Courier New" w:hAnsi="Courier New" w:cs="Courier New" w:hint="default"/>
+      </w:rPr>
+    </w:lvl>
+    <w:lvl w:ilvl="5" w:tplc="0C0A0005" w:tentative="1">
+      <w:start w:val="1"/>
+      <w:numFmt w:val="bullet"/>
+      <w:lvlText w:val=""/>
+      <w:lvlJc w:val="left"/>
+      <w:pPr>
+        <w:ind w:left="5400" w:hanging="360"/>
+      </w:pPr>
+      <w:rPr>
+        <w:rFonts w:ascii="Wingdings" w:hAnsi="Wingdings" w:hint="default"/>
+      </w:rPr>
+    </w:lvl>
+    <w:lvl w:ilvl="6" w:tplc="0C0A0001" w:tentative="1">
+      <w:start w:val="1"/>
+      <w:numFmt w:val="bullet"/>
+      <w:lvlText w:val=""/>
+      <w:lvlJc w:val="left"/>
+      <w:pPr>
+        <w:ind w:left="6120" w:hanging="360"/>
+      </w:pPr>
+      <w:rPr>
+        <w:rFonts w:ascii="Symbol" w:hAnsi="Symbol" w:hint="default"/>
+      </w:rPr>
+    </w:lvl>
+    <w:lvl w:ilvl="7" w:tplc="0C0A0003" w:tentative="1">
+      <w:start w:val="1"/>
+      <w:numFmt w:val="bullet"/>
+      <w:lvlText w:val="o"/>
+      <w:lvlJc w:val="left"/>
+      <w:pPr>
+        <w:ind w:left="6840" w:hanging="360"/>
+      </w:pPr>
+      <w:rPr>
+        <w:rFonts w:ascii="Courier New" w:hAnsi="Courier New" w:cs="Courier New" w:hint="default"/>
+      </w:rPr>
+    </w:lvl>
+    <w:lvl w:ilvl="8" w:tplc="0C0A0005" w:tentative="1">
+      <w:start w:val="1"/>
+      <w:numFmt w:val="bullet"/>
+      <w:lvlText w:val=""/>
+      <w:lvlJc w:val="left"/>
+      <w:pPr>
+        <w:ind w:left="7560" w:hanging="360"/>
+      </w:pPr>
+      <w:rPr>
+        <w:rFonts w:ascii="Wingdings" w:hAnsi="Wingdings" w:hint="default"/>
+      </w:rPr>
+    </w:lvl>
+  </w:abstractNum>
+  <w:abstractNum w:abstractNumId="6" w15:restartNumberingAfterBreak="0">
     <w:nsid w:val="2F465948"/>
     <w:multiLevelType w:val="multilevel"/>
     <w:tmpl w:val="F3BCF5B4"/>
@@ -10262,7 +9980,7 @@
       </w:rPr>
     </w:lvl>
   </w:abstractNum>
-  <w:abstractNum w:abstractNumId="6" w15:restartNumberingAfterBreak="0">
+  <w:abstractNum w:abstractNumId="7" w15:restartNumberingAfterBreak="0">
     <w:nsid w:val="3C95565D"/>
     <w:multiLevelType w:val="hybridMultilevel"/>
     <w:tmpl w:val="F47E170A"/>
@@ -10375,7 +10093,7 @@
       </w:rPr>
     </w:lvl>
   </w:abstractNum>
-  <w:abstractNum w:abstractNumId="7" w15:restartNumberingAfterBreak="0">
+  <w:abstractNum w:abstractNumId="8" w15:restartNumberingAfterBreak="0">
     <w:nsid w:val="49450E39"/>
     <w:multiLevelType w:val="hybridMultilevel"/>
     <w:tmpl w:val="09F2F65A"/>
@@ -10488,7 +10206,7 @@
       </w:rPr>
     </w:lvl>
   </w:abstractNum>
-  <w:abstractNum w:abstractNumId="8" w15:restartNumberingAfterBreak="0">
+  <w:abstractNum w:abstractNumId="9" w15:restartNumberingAfterBreak="0">
     <w:nsid w:val="4DBC6189"/>
     <w:multiLevelType w:val="hybridMultilevel"/>
     <w:tmpl w:val="AB0A0D58"/>
@@ -10601,7 +10319,7 @@
       </w:rPr>
     </w:lvl>
   </w:abstractNum>
-  <w:abstractNum w:abstractNumId="9" w15:restartNumberingAfterBreak="0">
+  <w:abstractNum w:abstractNumId="10" w15:restartNumberingAfterBreak="0">
     <w:nsid w:val="52F123F4"/>
     <w:multiLevelType w:val="hybridMultilevel"/>
     <w:tmpl w:val="1C707FAC"/>
@@ -10714,7 +10432,7 @@
       </w:rPr>
     </w:lvl>
   </w:abstractNum>
-  <w:abstractNum w:abstractNumId="10" w15:restartNumberingAfterBreak="0">
+  <w:abstractNum w:abstractNumId="11" w15:restartNumberingAfterBreak="0">
     <w:nsid w:val="56E7216B"/>
     <w:multiLevelType w:val="hybridMultilevel"/>
     <w:tmpl w:val="7AB04D26"/>
@@ -10800,7 +10518,7 @@
       </w:pPr>
     </w:lvl>
   </w:abstractNum>
-  <w:abstractNum w:abstractNumId="11" w15:restartNumberingAfterBreak="0">
+  <w:abstractNum w:abstractNumId="12" w15:restartNumberingAfterBreak="0">
     <w:nsid w:val="5F494CF8"/>
     <w:multiLevelType w:val="hybridMultilevel"/>
     <w:tmpl w:val="2B50E196"/>
@@ -10913,7 +10631,7 @@
       </w:rPr>
     </w:lvl>
   </w:abstractNum>
-  <w:abstractNum w:abstractNumId="12" w15:restartNumberingAfterBreak="0">
+  <w:abstractNum w:abstractNumId="13" w15:restartNumberingAfterBreak="0">
     <w:nsid w:val="679876F3"/>
     <w:multiLevelType w:val="multilevel"/>
     <w:tmpl w:val="48068428"/>
@@ -11062,7 +10780,7 @@
       </w:rPr>
     </w:lvl>
   </w:abstractNum>
-  <w:abstractNum w:abstractNumId="13" w15:restartNumberingAfterBreak="0">
+  <w:abstractNum w:abstractNumId="14" w15:restartNumberingAfterBreak="0">
     <w:nsid w:val="6A47678F"/>
     <w:multiLevelType w:val="multilevel"/>
     <w:tmpl w:val="4022A4C0"/>
@@ -11211,7 +10929,120 @@
       </w:rPr>
     </w:lvl>
   </w:abstractNum>
-  <w:abstractNum w:abstractNumId="14" w15:restartNumberingAfterBreak="0">
+  <w:abstractNum w:abstractNumId="15" w15:restartNumberingAfterBreak="0">
+    <w:nsid w:val="6C193BC3"/>
+    <w:multiLevelType w:val="hybridMultilevel"/>
+    <w:tmpl w:val="ADF63512"/>
+    <w:lvl w:ilvl="0" w:tplc="0C0A0001">
+      <w:start w:val="1"/>
+      <w:numFmt w:val="bullet"/>
+      <w:lvlText w:val=""/>
+      <w:lvlJc w:val="left"/>
+      <w:pPr>
+        <w:ind w:left="1080" w:hanging="360"/>
+      </w:pPr>
+      <w:rPr>
+        <w:rFonts w:ascii="Symbol" w:hAnsi="Symbol" w:hint="default"/>
+      </w:rPr>
+    </w:lvl>
+    <w:lvl w:ilvl="1" w:tplc="0C0A0003">
+      <w:start w:val="1"/>
+      <w:numFmt w:val="bullet"/>
+      <w:lvlText w:val="o"/>
+      <w:lvlJc w:val="left"/>
+      <w:pPr>
+        <w:ind w:left="1800" w:hanging="360"/>
+      </w:pPr>
+      <w:rPr>
+        <w:rFonts w:ascii="Courier New" w:hAnsi="Courier New" w:cs="Courier New" w:hint="default"/>
+      </w:rPr>
+    </w:lvl>
+    <w:lvl w:ilvl="2" w:tplc="0C0A0005" w:tentative="1">
+      <w:start w:val="1"/>
+      <w:numFmt w:val="bullet"/>
+      <w:lvlText w:val=""/>
+      <w:lvlJc w:val="left"/>
+      <w:pPr>
+        <w:ind w:left="2520" w:hanging="360"/>
+      </w:pPr>
+      <w:rPr>
+        <w:rFonts w:ascii="Wingdings" w:hAnsi="Wingdings" w:hint="default"/>
+      </w:rPr>
+    </w:lvl>
+    <w:lvl w:ilvl="3" w:tplc="0C0A0001" w:tentative="1">
+      <w:start w:val="1"/>
+      <w:numFmt w:val="bullet"/>
+      <w:lvlText w:val=""/>
+      <w:lvlJc w:val="left"/>
+      <w:pPr>
+        <w:ind w:left="3240" w:hanging="360"/>
+      </w:pPr>
+      <w:rPr>
+        <w:rFonts w:ascii="Symbol" w:hAnsi="Symbol" w:hint="default"/>
+      </w:rPr>
+    </w:lvl>
+    <w:lvl w:ilvl="4" w:tplc="0C0A0003" w:tentative="1">
+      <w:start w:val="1"/>
+      <w:numFmt w:val="bullet"/>
+      <w:lvlText w:val="o"/>
+      <w:lvlJc w:val="left"/>
+      <w:pPr>
+        <w:ind w:left="3960" w:hanging="360"/>
+      </w:pPr>
+      <w:rPr>
+        <w:rFonts w:ascii="Courier New" w:hAnsi="Courier New" w:cs="Courier New" w:hint="default"/>
+      </w:rPr>
+    </w:lvl>
+    <w:lvl w:ilvl="5" w:tplc="0C0A0005" w:tentative="1">
+      <w:start w:val="1"/>
+      <w:numFmt w:val="bullet"/>
+      <w:lvlText w:val=""/>
+      <w:lvlJc w:val="left"/>
+      <w:pPr>
+        <w:ind w:left="4680" w:hanging="360"/>
+      </w:pPr>
+      <w:rPr>
+        <w:rFonts w:ascii="Wingdings" w:hAnsi="Wingdings" w:hint="default"/>
+      </w:rPr>
+    </w:lvl>
+    <w:lvl w:ilvl="6" w:tplc="0C0A0001" w:tentative="1">
+      <w:start w:val="1"/>
+      <w:numFmt w:val="bullet"/>
+      <w:lvlText w:val=""/>
+      <w:lvlJc w:val="left"/>
+      <w:pPr>
+        <w:ind w:left="5400" w:hanging="360"/>
+      </w:pPr>
+      <w:rPr>
+        <w:rFonts w:ascii="Symbol" w:hAnsi="Symbol" w:hint="default"/>
+      </w:rPr>
+    </w:lvl>
+    <w:lvl w:ilvl="7" w:tplc="0C0A0003" w:tentative="1">
+      <w:start w:val="1"/>
+      <w:numFmt w:val="bullet"/>
+      <w:lvlText w:val="o"/>
+      <w:lvlJc w:val="left"/>
+      <w:pPr>
+        <w:ind w:left="6120" w:hanging="360"/>
+      </w:pPr>
+      <w:rPr>
+        <w:rFonts w:ascii="Courier New" w:hAnsi="Courier New" w:cs="Courier New" w:hint="default"/>
+      </w:rPr>
+    </w:lvl>
+    <w:lvl w:ilvl="8" w:tplc="0C0A0005" w:tentative="1">
+      <w:start w:val="1"/>
+      <w:numFmt w:val="bullet"/>
+      <w:lvlText w:val=""/>
+      <w:lvlJc w:val="left"/>
+      <w:pPr>
+        <w:ind w:left="6840" w:hanging="360"/>
+      </w:pPr>
+      <w:rPr>
+        <w:rFonts w:ascii="Wingdings" w:hAnsi="Wingdings" w:hint="default"/>
+      </w:rPr>
+    </w:lvl>
+  </w:abstractNum>
+  <w:abstractNum w:abstractNumId="16" w15:restartNumberingAfterBreak="0">
     <w:nsid w:val="6DBE740D"/>
     <w:multiLevelType w:val="hybridMultilevel"/>
     <w:tmpl w:val="EE5A8B12"/>
@@ -11324,7 +11155,277 @@
       </w:rPr>
     </w:lvl>
   </w:abstractNum>
-  <w:abstractNum w:abstractNumId="15" w15:restartNumberingAfterBreak="0">
+  <w:abstractNum w:abstractNumId="17" w15:restartNumberingAfterBreak="0">
+    <w:nsid w:val="6F491162"/>
+    <w:multiLevelType w:val="multilevel"/>
+    <w:tmpl w:val="1E60C682"/>
+    <w:lvl w:ilvl="0">
+      <w:start w:val="1"/>
+      <w:numFmt w:val="bullet"/>
+      <w:lvlText w:val=""/>
+      <w:lvlJc w:val="left"/>
+      <w:pPr>
+        <w:tabs>
+          <w:tab w:val="num" w:pos="720"/>
+        </w:tabs>
+        <w:ind w:left="720" w:hanging="360"/>
+      </w:pPr>
+      <w:rPr>
+        <w:rFonts w:ascii="Symbol" w:hAnsi="Symbol" w:hint="default"/>
+        <w:sz w:val="20"/>
+      </w:rPr>
+    </w:lvl>
+    <w:lvl w:ilvl="1">
+      <w:start w:val="1"/>
+      <w:numFmt w:val="bullet"/>
+      <w:lvlText w:val="o"/>
+      <w:lvlJc w:val="left"/>
+      <w:pPr>
+        <w:tabs>
+          <w:tab w:val="num" w:pos="1440"/>
+        </w:tabs>
+        <w:ind w:left="1440" w:hanging="360"/>
+      </w:pPr>
+      <w:rPr>
+        <w:rFonts w:ascii="Courier New" w:hAnsi="Courier New" w:hint="default"/>
+        <w:sz w:val="20"/>
+      </w:rPr>
+    </w:lvl>
+    <w:lvl w:ilvl="2" w:tentative="1">
+      <w:start w:val="1"/>
+      <w:numFmt w:val="bullet"/>
+      <w:lvlText w:val=""/>
+      <w:lvlJc w:val="left"/>
+      <w:pPr>
+        <w:tabs>
+          <w:tab w:val="num" w:pos="2160"/>
+        </w:tabs>
+        <w:ind w:left="2160" w:hanging="360"/>
+      </w:pPr>
+      <w:rPr>
+        <w:rFonts w:ascii="Wingdings" w:hAnsi="Wingdings" w:hint="default"/>
+        <w:sz w:val="20"/>
+      </w:rPr>
+    </w:lvl>
+    <w:lvl w:ilvl="3" w:tentative="1">
+      <w:start w:val="1"/>
+      <w:numFmt w:val="bullet"/>
+      <w:lvlText w:val=""/>
+      <w:lvlJc w:val="left"/>
+      <w:pPr>
+        <w:tabs>
+          <w:tab w:val="num" w:pos="2880"/>
+        </w:tabs>
+        <w:ind w:left="2880" w:hanging="360"/>
+      </w:pPr>
+      <w:rPr>
+        <w:rFonts w:ascii="Wingdings" w:hAnsi="Wingdings" w:hint="default"/>
+        <w:sz w:val="20"/>
+      </w:rPr>
+    </w:lvl>
+    <w:lvl w:ilvl="4" w:tentative="1">
+      <w:start w:val="1"/>
+      <w:numFmt w:val="bullet"/>
+      <w:lvlText w:val=""/>
+      <w:lvlJc w:val="left"/>
+      <w:pPr>
+        <w:tabs>
+          <w:tab w:val="num" w:pos="3600"/>
+        </w:tabs>
+        <w:ind w:left="3600" w:hanging="360"/>
+      </w:pPr>
+      <w:rPr>
+        <w:rFonts w:ascii="Wingdings" w:hAnsi="Wingdings" w:hint="default"/>
+        <w:sz w:val="20"/>
+      </w:rPr>
+    </w:lvl>
+    <w:lvl w:ilvl="5" w:tentative="1">
+      <w:start w:val="1"/>
+      <w:numFmt w:val="bullet"/>
+      <w:lvlText w:val=""/>
+      <w:lvlJc w:val="left"/>
+      <w:pPr>
+        <w:tabs>
+          <w:tab w:val="num" w:pos="4320"/>
+        </w:tabs>
+        <w:ind w:left="4320" w:hanging="360"/>
+      </w:pPr>
+      <w:rPr>
+        <w:rFonts w:ascii="Wingdings" w:hAnsi="Wingdings" w:hint="default"/>
+        <w:sz w:val="20"/>
+      </w:rPr>
+    </w:lvl>
+    <w:lvl w:ilvl="6" w:tentative="1">
+      <w:start w:val="1"/>
+      <w:numFmt w:val="bullet"/>
+      <w:lvlText w:val=""/>
+      <w:lvlJc w:val="left"/>
+      <w:pPr>
+        <w:tabs>
+          <w:tab w:val="num" w:pos="5040"/>
+        </w:tabs>
+        <w:ind w:left="5040" w:hanging="360"/>
+      </w:pPr>
+      <w:rPr>
+        <w:rFonts w:ascii="Wingdings" w:hAnsi="Wingdings" w:hint="default"/>
+        <w:sz w:val="20"/>
+      </w:rPr>
+    </w:lvl>
+    <w:lvl w:ilvl="7" w:tentative="1">
+      <w:start w:val="1"/>
+      <w:numFmt w:val="bullet"/>
+      <w:lvlText w:val=""/>
+      <w:lvlJc w:val="left"/>
+      <w:pPr>
+        <w:tabs>
+          <w:tab w:val="num" w:pos="5760"/>
+        </w:tabs>
+        <w:ind w:left="5760" w:hanging="360"/>
+      </w:pPr>
+      <w:rPr>
+        <w:rFonts w:ascii="Wingdings" w:hAnsi="Wingdings" w:hint="default"/>
+        <w:sz w:val="20"/>
+      </w:rPr>
+    </w:lvl>
+    <w:lvl w:ilvl="8" w:tentative="1">
+      <w:start w:val="1"/>
+      <w:numFmt w:val="bullet"/>
+      <w:lvlText w:val=""/>
+      <w:lvlJc w:val="left"/>
+      <w:pPr>
+        <w:tabs>
+          <w:tab w:val="num" w:pos="6480"/>
+        </w:tabs>
+        <w:ind w:left="6480" w:hanging="360"/>
+      </w:pPr>
+      <w:rPr>
+        <w:rFonts w:ascii="Wingdings" w:hAnsi="Wingdings" w:hint="default"/>
+        <w:sz w:val="20"/>
+      </w:rPr>
+    </w:lvl>
+  </w:abstractNum>
+  <w:abstractNum w:abstractNumId="18" w15:restartNumberingAfterBreak="0">
+    <w:nsid w:val="717D1D1C"/>
+    <w:multiLevelType w:val="multilevel"/>
+    <w:tmpl w:val="C944C03C"/>
+    <w:lvl w:ilvl="0">
+      <w:start w:val="1"/>
+      <w:numFmt w:val="decimal"/>
+      <w:lvlText w:val="%1."/>
+      <w:lvlJc w:val="left"/>
+      <w:pPr>
+        <w:tabs>
+          <w:tab w:val="num" w:pos="720"/>
+        </w:tabs>
+        <w:ind w:left="720" w:hanging="360"/>
+      </w:pPr>
+    </w:lvl>
+    <w:lvl w:ilvl="1">
+      <w:start w:val="1"/>
+      <w:numFmt w:val="bullet"/>
+      <w:lvlText w:val="o"/>
+      <w:lvlJc w:val="left"/>
+      <w:pPr>
+        <w:tabs>
+          <w:tab w:val="num" w:pos="1440"/>
+        </w:tabs>
+        <w:ind w:left="1440" w:hanging="360"/>
+      </w:pPr>
+      <w:rPr>
+        <w:rFonts w:ascii="Courier New" w:hAnsi="Courier New" w:hint="default"/>
+        <w:sz w:val="20"/>
+      </w:rPr>
+    </w:lvl>
+    <w:lvl w:ilvl="2">
+      <w:start w:val="1"/>
+      <w:numFmt w:val="bullet"/>
+      <w:lvlText w:val=""/>
+      <w:lvlJc w:val="left"/>
+      <w:pPr>
+        <w:tabs>
+          <w:tab w:val="num" w:pos="2160"/>
+        </w:tabs>
+        <w:ind w:left="2160" w:hanging="360"/>
+      </w:pPr>
+      <w:rPr>
+        <w:rFonts w:ascii="Wingdings" w:hAnsi="Wingdings" w:hint="default"/>
+        <w:sz w:val="20"/>
+      </w:rPr>
+    </w:lvl>
+    <w:lvl w:ilvl="3" w:tentative="1">
+      <w:start w:val="1"/>
+      <w:numFmt w:val="decimal"/>
+      <w:lvlText w:val="%4."/>
+      <w:lvlJc w:val="left"/>
+      <w:pPr>
+        <w:tabs>
+          <w:tab w:val="num" w:pos="2880"/>
+        </w:tabs>
+        <w:ind w:left="2880" w:hanging="360"/>
+      </w:pPr>
+    </w:lvl>
+    <w:lvl w:ilvl="4" w:tentative="1">
+      <w:start w:val="1"/>
+      <w:numFmt w:val="decimal"/>
+      <w:lvlText w:val="%5."/>
+      <w:lvlJc w:val="left"/>
+      <w:pPr>
+        <w:tabs>
+          <w:tab w:val="num" w:pos="3600"/>
+        </w:tabs>
+        <w:ind w:left="3600" w:hanging="360"/>
+      </w:pPr>
+    </w:lvl>
+    <w:lvl w:ilvl="5" w:tentative="1">
+      <w:start w:val="1"/>
+      <w:numFmt w:val="decimal"/>
+      <w:lvlText w:val="%6."/>
+      <w:lvlJc w:val="left"/>
+      <w:pPr>
+        <w:tabs>
+          <w:tab w:val="num" w:pos="4320"/>
+        </w:tabs>
+        <w:ind w:left="4320" w:hanging="360"/>
+      </w:pPr>
+    </w:lvl>
+    <w:lvl w:ilvl="6" w:tentative="1">
+      <w:start w:val="1"/>
+      <w:numFmt w:val="decimal"/>
+      <w:lvlText w:val="%7."/>
+      <w:lvlJc w:val="left"/>
+      <w:pPr>
+        <w:tabs>
+          <w:tab w:val="num" w:pos="5040"/>
+        </w:tabs>
+        <w:ind w:left="5040" w:hanging="360"/>
+      </w:pPr>
+    </w:lvl>
+    <w:lvl w:ilvl="7" w:tentative="1">
+      <w:start w:val="1"/>
+      <w:numFmt w:val="decimal"/>
+      <w:lvlText w:val="%8."/>
+      <w:lvlJc w:val="left"/>
+      <w:pPr>
+        <w:tabs>
+          <w:tab w:val="num" w:pos="5760"/>
+        </w:tabs>
+        <w:ind w:left="5760" w:hanging="360"/>
+      </w:pPr>
+    </w:lvl>
+    <w:lvl w:ilvl="8" w:tentative="1">
+      <w:start w:val="1"/>
+      <w:numFmt w:val="decimal"/>
+      <w:lvlText w:val="%9."/>
+      <w:lvlJc w:val="left"/>
+      <w:pPr>
+        <w:tabs>
+          <w:tab w:val="num" w:pos="6480"/>
+        </w:tabs>
+        <w:ind w:left="6480" w:hanging="360"/>
+      </w:pPr>
+    </w:lvl>
+  </w:abstractNum>
+  <w:abstractNum w:abstractNumId="19" w15:restartNumberingAfterBreak="0">
     <w:nsid w:val="722E1292"/>
     <w:multiLevelType w:val="hybridMultilevel"/>
     <w:tmpl w:val="2F0C43EC"/>
@@ -11437,7 +11538,7 @@
       </w:rPr>
     </w:lvl>
   </w:abstractNum>
-  <w:abstractNum w:abstractNumId="16" w15:restartNumberingAfterBreak="0">
+  <w:abstractNum w:abstractNumId="20" w15:restartNumberingAfterBreak="0">
     <w:nsid w:val="79F92B4E"/>
     <w:multiLevelType w:val="hybridMultilevel"/>
     <w:tmpl w:val="27DEB9B6"/>
@@ -11551,34 +11652,34 @@
     </w:lvl>
   </w:abstractNum>
   <w:num w:numId="1">
-    <w:abstractNumId w:val="5"/>
+    <w:abstractNumId w:val="6"/>
   </w:num>
   <w:num w:numId="2">
-    <w:abstractNumId w:val="12"/>
+    <w:abstractNumId w:val="13"/>
   </w:num>
   <w:num w:numId="3">
     <w:abstractNumId w:val="2"/>
   </w:num>
   <w:num w:numId="4">
-    <w:abstractNumId w:val="6"/>
+    <w:abstractNumId w:val="7"/>
   </w:num>
   <w:num w:numId="5">
     <w:abstractNumId w:val="0"/>
   </w:num>
   <w:num w:numId="6">
-    <w:abstractNumId w:val="7"/>
+    <w:abstractNumId w:val="8"/>
   </w:num>
   <w:num w:numId="7">
-    <w:abstractNumId w:val="16"/>
+    <w:abstractNumId w:val="20"/>
   </w:num>
   <w:num w:numId="8">
-    <w:abstractNumId w:val="9"/>
+    <w:abstractNumId w:val="10"/>
   </w:num>
   <w:num w:numId="9">
     <w:abstractNumId w:val="4"/>
   </w:num>
   <w:num w:numId="10">
-    <w:abstractNumId w:val="14"/>
+    <w:abstractNumId w:val="16"/>
   </w:num>
   <w:num w:numId="11">
     <w:abstractNumId w:val="1"/>
@@ -11587,19 +11688,31 @@
     <w:abstractNumId w:val="3"/>
   </w:num>
   <w:num w:numId="13">
+    <w:abstractNumId w:val="12"/>
+  </w:num>
+  <w:num w:numId="14">
     <w:abstractNumId w:val="11"/>
   </w:num>
-  <w:num w:numId="14">
-    <w:abstractNumId w:val="10"/>
-  </w:num>
   <w:num w:numId="15">
-    <w:abstractNumId w:val="8"/>
+    <w:abstractNumId w:val="9"/>
   </w:num>
   <w:num w:numId="16">
-    <w:abstractNumId w:val="13"/>
+    <w:abstractNumId w:val="14"/>
   </w:num>
   <w:num w:numId="17">
+    <w:abstractNumId w:val="19"/>
+  </w:num>
+  <w:num w:numId="18">
+    <w:abstractNumId w:val="5"/>
+  </w:num>
+  <w:num w:numId="19">
     <w:abstractNumId w:val="15"/>
+  </w:num>
+  <w:num w:numId="20">
+    <w:abstractNumId w:val="17"/>
+  </w:num>
+  <w:num w:numId="21">
+    <w:abstractNumId w:val="18"/>
   </w:num>
   <w:numIdMacAtCleanup w:val="2"/>
 </w:numbering>
@@ -11728,6 +11841,7 @@
     <w:lsdException w:name="HTML Sample" w:semiHidden="1" w:unhideWhenUsed="1"/>
     <w:lsdException w:name="HTML Typewriter" w:semiHidden="1" w:unhideWhenUsed="1"/>
     <w:lsdException w:name="HTML Variable" w:semiHidden="1" w:unhideWhenUsed="1"/>
+    <w:lsdException w:name="Normal Table" w:semiHidden="1" w:unhideWhenUsed="1"/>
     <w:lsdException w:name="annotation subject" w:semiHidden="1" w:unhideWhenUsed="1"/>
     <w:lsdException w:name="No List" w:semiHidden="1" w:unhideWhenUsed="1"/>
     <w:lsdException w:name="Outline List 1" w:semiHidden="1" w:unhideWhenUsed="1"/>
@@ -11770,8 +11884,11 @@
     <w:lsdException w:name="Table Contemporary" w:semiHidden="1" w:unhideWhenUsed="1"/>
     <w:lsdException w:name="Table Elegant" w:semiHidden="1" w:unhideWhenUsed="1"/>
     <w:lsdException w:name="Table Professional" w:semiHidden="1" w:unhideWhenUsed="1"/>
+    <w:lsdException w:name="Table Subtle 1" w:semiHidden="1" w:unhideWhenUsed="1"/>
     <w:lsdException w:name="Table Subtle 2" w:semiHidden="1" w:unhideWhenUsed="1"/>
     <w:lsdException w:name="Table Web 1" w:semiHidden="1" w:unhideWhenUsed="1"/>
+    <w:lsdException w:name="Table Web 2" w:semiHidden="1" w:unhideWhenUsed="1"/>
+    <w:lsdException w:name="Table Web 3" w:semiHidden="1" w:unhideWhenUsed="1"/>
     <w:lsdException w:name="Balloon Text" w:semiHidden="1" w:unhideWhenUsed="1"/>
     <w:lsdException w:name="Table Grid" w:uiPriority="39"/>
     <w:lsdException w:name="Table Theme" w:semiHidden="1" w:unhideWhenUsed="1"/>
@@ -12020,6 +12137,29 @@
       <w:color w:val="2E74B5" w:themeColor="accent1" w:themeShade="BF"/>
       <w:sz w:val="32"/>
       <w:szCs w:val="32"/>
+    </w:rPr>
+  </w:style>
+  <w:style w:type="paragraph" w:styleId="Ttulo4">
+    <w:name w:val="heading 4"/>
+    <w:basedOn w:val="Normal"/>
+    <w:next w:val="Normal"/>
+    <w:link w:val="Ttulo4Car"/>
+    <w:uiPriority w:val="9"/>
+    <w:semiHidden/>
+    <w:unhideWhenUsed/>
+    <w:qFormat/>
+    <w:rsid w:val="00B13AA9"/>
+    <w:pPr>
+      <w:keepNext/>
+      <w:keepLines/>
+      <w:spacing w:before="40" w:after="0"/>
+      <w:outlineLvl w:val="3"/>
+    </w:pPr>
+    <w:rPr>
+      <w:rFonts w:asciiTheme="majorHAnsi" w:eastAsiaTheme="majorEastAsia" w:hAnsiTheme="majorHAnsi" w:cstheme="majorBidi"/>
+      <w:i/>
+      <w:iCs/>
+      <w:color w:val="2E74B5" w:themeColor="accent1" w:themeShade="BF"/>
     </w:rPr>
   </w:style>
   <w:style w:type="character" w:default="1" w:styleId="Fuentedeprrafopredeter">
@@ -12276,6 +12416,20 @@
     <w:rPr>
       <w:b/>
       <w:bCs/>
+    </w:rPr>
+  </w:style>
+  <w:style w:type="character" w:customStyle="1" w:styleId="Ttulo4Car">
+    <w:name w:val="Título 4 Car"/>
+    <w:basedOn w:val="Fuentedeprrafopredeter"/>
+    <w:link w:val="Ttulo4"/>
+    <w:uiPriority w:val="9"/>
+    <w:semiHidden/>
+    <w:rsid w:val="00B13AA9"/>
+    <w:rPr>
+      <w:rFonts w:asciiTheme="majorHAnsi" w:eastAsiaTheme="majorEastAsia" w:hAnsiTheme="majorHAnsi" w:cstheme="majorBidi"/>
+      <w:i/>
+      <w:iCs/>
+      <w:color w:val="2E74B5" w:themeColor="accent1" w:themeShade="BF"/>
     </w:rPr>
   </w:style>
 </w:styles>

</xml_diff>